<commit_message>
added local option with args.  working local and filename base args
</commit_message>
<xml_diff>
--- a/static/docx-out.docx
+++ b/static/docx-out.docx
@@ -3,144 +3,2316 @@
 <w:document xmlns:wpc="http://schemas.microsoft.com/office/word/2010/wordprocessingCanvas" xmlns:mo="http://schemas.microsoft.com/office/mac/office/2008/main" xmlns:mc="http://schemas.openxmlformats.org/markup-compatibility/2006" xmlns:mv="urn:schemas-microsoft-com:mac:vml" xmlns:o="urn:schemas-microsoft-com:office:office" xmlns:r="http://schemas.openxmlformats.org/officeDocument/2006/relationships" xmlns:m="http://schemas.openxmlformats.org/officeDocument/2006/math" xmlns:v="urn:schemas-microsoft-com:vml" xmlns:wp14="http://schemas.microsoft.com/office/word/2010/wordprocessingDrawing" xmlns:wp="http://schemas.openxmlformats.org/drawingml/2006/wordprocessingDrawing" xmlns:w10="urn:schemas-microsoft-com:office:word" xmlns:w="http://schemas.openxmlformats.org/wordprocessingml/2006/main" xmlns:w14="http://schemas.microsoft.com/office/word/2010/wordml" xmlns:wpg="http://schemas.microsoft.com/office/word/2010/wordprocessingGroup" xmlns:wpi="http://schemas.microsoft.com/office/word/2010/wordprocessingInk" xmlns:wne="http://schemas.microsoft.com/office/word/2006/wordml" xmlns:wps="http://schemas.microsoft.com/office/word/2010/wordprocessingShape" mc:Ignorable="w14 wp14">
   <w:body>
     <w:p>
-      <w:r>
-        <w:t xml:space="preserve"> </w:t>
-      </w:r>
-      <w:r>
-        <w:t xml:space="preserve"> </w:t>
-      </w:r>
-      <w:r>
-        <w:t xml:space="preserve"> </w:t>
-      </w:r>
-      <w:r>
-        <w:t xml:space="preserve"> </w:t>
-      </w:r>
-      <w:r>
-        <w:t xml:space="preserve"> </w:t>
-      </w:r>
-      <w:r>
-        <w:t xml:space="preserve"> </w:t>
-      </w:r>
-      <w:r>
-        <w:t xml:space="preserve"> </w:t>
-      </w:r>
-      <w:r>
-        <w:t xml:space="preserve"> </w:t>
-      </w:r>
-      <w:r>
-        <w:t xml:space="preserve"> </w:t>
-      </w:r>
-      <w:r>
-        <w:t xml:space="preserve"> </w:t>
-      </w:r>
-      <w:r>
-        <w:t xml:space="preserve"> </w:t>
-      </w:r>
-      <w:r>
-        <w:t xml:space="preserve"> </w:t>
-      </w:r>
-      <w:r>
-        <w:t xml:space="preserve"> </w:t>
-      </w:r>
-      <w:r>
-        <w:t xml:space="preserve"> </w:t>
-      </w:r>
-      <w:r>
-        <w:t xml:space="preserve"> </w:t>
-      </w:r>
-      <w:r>
-        <w:t xml:space="preserve"> </w:t>
-      </w:r>
-      <w:r>
-        <w:t xml:space="preserve"> </w:t>
-      </w:r>
-      <w:r>
-        <w:t xml:space="preserve"> </w:t>
-      </w:r>
-      <w:r>
-        <w:t xml:space="preserve"> </w:t>
-      </w:r>
-      <w:r>
-        <w:t xml:space="preserve"> </w:t>
-      </w:r>
       <w:r/>
       <w:r>
         <w:br/>
       </w:r>
       <w:r>
+        <w:t>G</w:t>
+      </w:r>
+      <w:r>
+        <w:t xml:space="preserve"> </w:t>
+      </w:r>
+      <w:r>
+        <w:t>Z</w:t>
+      </w:r>
+      <w:r>
+        <w:t xml:space="preserve"> </w:t>
+      </w:r>
+      <w:r>
+        <w:t>L</w:t>
+      </w:r>
+      <w:r>
+        <w:t xml:space="preserve"> </w:t>
+      </w:r>
+      <w:r>
+        <w:t>P</w:t>
+      </w:r>
+      <w:r>
+        <w:t xml:space="preserve"> </w:t>
+      </w:r>
+      <w:r>
+        <w:t>E</w:t>
+      </w:r>
+      <w:r>
+        <w:t xml:space="preserve"> </w:t>
+      </w:r>
+      <w:r>
+        <w:t>I</w:t>
+      </w:r>
+      <w:r>
+        <w:t xml:space="preserve"> </w:t>
+      </w:r>
+      <w:r>
+        <w:t>B</w:t>
+      </w:r>
+      <w:r>
+        <w:t xml:space="preserve"> </w:t>
+      </w:r>
+      <w:r>
+        <w:t>B</w:t>
+      </w:r>
+      <w:r>
+        <w:t xml:space="preserve"> </w:t>
+      </w:r>
+      <w:r>
+        <w:t>O</w:t>
+      </w:r>
+      <w:r>
+        <w:t xml:space="preserve"> </w:t>
+      </w:r>
+      <w:r>
+        <w:t>B</w:t>
+      </w:r>
+      <w:r>
+        <w:t xml:space="preserve"> </w:t>
+      </w:r>
+      <w:r>
+        <w:t>Q</w:t>
+      </w:r>
+      <w:r>
+        <w:t xml:space="preserve"> </w:t>
+      </w:r>
+      <w:r>
+        <w:t>M</w:t>
+      </w:r>
+      <w:r>
+        <w:t xml:space="preserve"> </w:t>
+      </w:r>
+      <w:r>
+        <w:t>X</w:t>
+      </w:r>
+      <w:r>
+        <w:t xml:space="preserve"> </w:t>
+      </w:r>
+      <w:r>
+        <w:t>T</w:t>
+      </w:r>
+      <w:r>
+        <w:t xml:space="preserve"> </w:t>
+      </w:r>
+      <w:r>
+        <w:t>I</w:t>
+      </w:r>
+      <w:r>
+        <w:t xml:space="preserve"> </w:t>
+      </w:r>
+      <w:r>
+        <w:t>F</w:t>
+      </w:r>
+      <w:r>
+        <w:t xml:space="preserve"> </w:t>
+      </w:r>
+      <w:r>
+        <w:t>W</w:t>
+      </w:r>
+      <w:r>
+        <w:t xml:space="preserve"> </w:t>
+      </w:r>
+      <w:r>
+        <w:t>S</w:t>
+      </w:r>
+      <w:r>
+        <w:t xml:space="preserve"> </w:t>
+      </w:r>
+      <w:r>
+        <w:t>H</w:t>
+      </w:r>
+      <w:r>
+        <w:t xml:space="preserve"> </w:t>
+      </w:r>
+      <w:r>
+        <w:t>L</w:t>
+      </w:r>
+      <w:r>
+        <w:t xml:space="preserve"> </w:t>
+      </w:r>
+      <w:r>
+        <w:br/>
+      </w:r>
+      <w:r>
+        <w:t>C</w:t>
+      </w:r>
+      <w:r>
+        <w:t xml:space="preserve"> </w:t>
+      </w:r>
+      <w:r>
+        <w:t>A</w:t>
+      </w:r>
+      <w:r>
+        <w:t xml:space="preserve"> </w:t>
+      </w:r>
+      <w:r>
+        <w:t>X</w:t>
+      </w:r>
+      <w:r>
+        <w:t xml:space="preserve"> </w:t>
+      </w:r>
+      <w:r>
+        <w:t>U</w:t>
+      </w:r>
+      <w:r>
+        <w:t xml:space="preserve"> </w:t>
+      </w:r>
+      <w:r>
+        <w:t>C</w:t>
+      </w:r>
+      <w:r>
+        <w:t xml:space="preserve"> </w:t>
+      </w:r>
+      <w:r>
         <w:t>Y</w:t>
       </w:r>
       <w:r>
         <w:t xml:space="preserve"> </w:t>
       </w:r>
       <w:r>
+        <w:t>S</w:t>
+      </w:r>
+      <w:r>
+        <w:t xml:space="preserve"> </w:t>
+      </w:r>
+      <w:r>
+        <w:t>O</w:t>
+      </w:r>
+      <w:r>
+        <w:t xml:space="preserve"> </w:t>
+      </w:r>
+      <w:r>
+        <w:t>X</w:t>
+      </w:r>
+      <w:r>
+        <w:t xml:space="preserve"> </w:t>
+      </w:r>
+      <w:r>
+        <w:t>C</w:t>
+      </w:r>
+      <w:r>
+        <w:t xml:space="preserve"> </w:t>
+      </w:r>
+      <w:r>
+        <w:t>Q</w:t>
+      </w:r>
+      <w:r>
+        <w:t xml:space="preserve"> </w:t>
+      </w:r>
+      <w:r>
+        <w:t>X</w:t>
+      </w:r>
+      <w:r>
+        <w:t xml:space="preserve"> </w:t>
+      </w:r>
+      <w:r>
+        <w:t>K</w:t>
+      </w:r>
+      <w:r>
+        <w:t xml:space="preserve"> </w:t>
+      </w:r>
+      <w:r>
+        <w:t>M</w:t>
+      </w:r>
+      <w:r>
+        <w:t xml:space="preserve"> </w:t>
+      </w:r>
+      <w:r>
+        <w:t>F</w:t>
+      </w:r>
+      <w:r>
+        <w:t xml:space="preserve"> </w:t>
+      </w:r>
+      <w:r>
+        <w:t>B</w:t>
+      </w:r>
+      <w:r>
+        <w:t xml:space="preserve"> </w:t>
+      </w:r>
+      <w:r>
+        <w:t>W</w:t>
+      </w:r>
+      <w:r>
+        <w:t xml:space="preserve"> </w:t>
+      </w:r>
+      <w:r>
+        <w:t>A</w:t>
+      </w:r>
+      <w:r>
+        <w:t xml:space="preserve"> </w:t>
+      </w:r>
+      <w:r>
+        <w:t>V</w:t>
+      </w:r>
+      <w:r>
+        <w:t xml:space="preserve"> </w:t>
+      </w:r>
+      <w:r>
+        <w:t>S</w:t>
+      </w:r>
+      <w:r>
+        <w:t xml:space="preserve"> </w:t>
+      </w:r>
+      <w:r>
+        <w:br/>
+      </w:r>
+      <w:r>
+        <w:t>B</w:t>
+      </w:r>
+      <w:r>
+        <w:t xml:space="preserve"> </w:t>
+      </w:r>
+      <w:r>
+        <w:t>G</w:t>
+      </w:r>
+      <w:r>
+        <w:t xml:space="preserve"> </w:t>
+      </w:r>
+      <w:r>
+        <w:t>A</w:t>
+      </w:r>
+      <w:r>
+        <w:t xml:space="preserve"> </w:t>
+      </w:r>
+      <w:r>
+        <w:t>J</w:t>
+      </w:r>
+      <w:r>
+        <w:t xml:space="preserve"> </w:t>
+      </w:r>
+      <w:r>
+        <w:t>J</w:t>
+      </w:r>
+      <w:r>
+        <w:t xml:space="preserve"> </w:t>
+      </w:r>
+      <w:r>
         <w:t>R</w:t>
       </w:r>
       <w:r>
         <w:t xml:space="preserve"> </w:t>
       </w:r>
       <w:r>
+        <w:t>T</w:t>
+      </w:r>
+      <w:r>
+        <w:t xml:space="preserve"> </w:t>
+      </w:r>
+      <w:r>
+        <w:t>R</w:t>
+      </w:r>
+      <w:r>
+        <w:t xml:space="preserve"> </w:t>
+      </w:r>
+      <w:r>
+        <w:t>R</w:t>
+      </w:r>
+      <w:r>
+        <w:t xml:space="preserve"> </w:t>
+      </w:r>
+      <w:r>
+        <w:t>Q</w:t>
+      </w:r>
+      <w:r>
+        <w:t xml:space="preserve"> </w:t>
+      </w:r>
+      <w:r>
+        <w:t>V</w:t>
+      </w:r>
+      <w:r>
+        <w:t xml:space="preserve"> </w:t>
+      </w:r>
+      <w:r>
+        <w:t>R</w:t>
+      </w:r>
+      <w:r>
+        <w:t xml:space="preserve"> </w:t>
+      </w:r>
+      <w:r>
+        <w:t>X</w:t>
+      </w:r>
+      <w:r>
+        <w:t xml:space="preserve"> </w:t>
+      </w:r>
+      <w:r>
+        <w:t>Z</w:t>
+      </w:r>
+      <w:r>
+        <w:t xml:space="preserve"> </w:t>
+      </w:r>
+      <w:r>
+        <w:t>L</w:t>
+      </w:r>
+      <w:r>
+        <w:t xml:space="preserve"> </w:t>
+      </w:r>
+      <w:r>
+        <w:t>R</w:t>
+      </w:r>
+      <w:r>
+        <w:t xml:space="preserve"> </w:t>
+      </w:r>
+      <w:r>
+        <w:t>H</w:t>
+      </w:r>
+      <w:r>
+        <w:t xml:space="preserve"> </w:t>
+      </w:r>
+      <w:r>
+        <w:t>N</w:t>
+      </w:r>
+      <w:r>
+        <w:t xml:space="preserve"> </w:t>
+      </w:r>
+      <w:r>
+        <w:t>R</w:t>
+      </w:r>
+      <w:r>
+        <w:t xml:space="preserve"> </w:t>
+      </w:r>
+      <w:r>
+        <w:t>A</w:t>
+      </w:r>
+      <w:r>
+        <w:t xml:space="preserve"> </w:t>
+      </w:r>
+      <w:r>
+        <w:br/>
+      </w:r>
+      <w:r>
+        <w:t>L</w:t>
+      </w:r>
+      <w:r>
+        <w:t xml:space="preserve"> </w:t>
+      </w:r>
+      <w:r>
+        <w:t>W</w:t>
+      </w:r>
+      <w:r>
+        <w:t xml:space="preserve"> </w:t>
+      </w:r>
+      <w:r>
+        <w:t>L</w:t>
+      </w:r>
+      <w:r>
+        <w:t xml:space="preserve"> </w:t>
+      </w:r>
+      <w:r>
+        <w:t>T</w:t>
+      </w:r>
+      <w:r>
+        <w:t xml:space="preserve"> </w:t>
+      </w:r>
+      <w:r>
+        <w:t>Q</w:t>
+      </w:r>
+      <w:r>
+        <w:t xml:space="preserve"> </w:t>
+      </w:r>
+      <w:r>
+        <w:t>Y</w:t>
+      </w:r>
+      <w:r>
+        <w:t xml:space="preserve"> </w:t>
+      </w:r>
+      <w:r>
+        <w:t>M</w:t>
+      </w:r>
+      <w:r>
+        <w:t xml:space="preserve"> </w:t>
+      </w:r>
+      <w:r>
+        <w:t>R</w:t>
+      </w:r>
+      <w:r>
+        <w:t xml:space="preserve"> </w:t>
+      </w:r>
+      <w:r>
+        <w:t>R</w:t>
+      </w:r>
+      <w:r>
+        <w:t xml:space="preserve"> </w:t>
+      </w:r>
+      <w:r>
+        <w:t>Q</w:t>
+      </w:r>
+      <w:r>
+        <w:t xml:space="preserve"> </w:t>
+      </w:r>
+      <w:r>
+        <w:t>P</w:t>
+      </w:r>
+      <w:r>
+        <w:t xml:space="preserve"> </w:t>
+      </w:r>
+      <w:r>
+        <w:t>B</w:t>
+      </w:r>
+      <w:r>
+        <w:t xml:space="preserve"> </w:t>
+      </w:r>
+      <w:r>
+        <w:t>E</w:t>
+      </w:r>
+      <w:r>
+        <w:t xml:space="preserve"> </w:t>
+      </w:r>
+      <w:r>
         <w:t>I</w:t>
       </w:r>
       <w:r>
         <w:t xml:space="preserve"> </w:t>
       </w:r>
       <w:r>
+        <w:t>K</w:t>
+      </w:r>
+      <w:r>
+        <w:t xml:space="preserve"> </w:t>
+      </w:r>
+      <w:r>
+        <w:t>E</w:t>
+      </w:r>
+      <w:r>
+        <w:t xml:space="preserve"> </w:t>
+      </w:r>
+      <w:r>
+        <w:t>N</w:t>
+      </w:r>
+      <w:r>
+        <w:t xml:space="preserve"> </w:t>
+      </w:r>
+      <w:r>
         <w:t>D</w:t>
       </w:r>
       <w:r>
         <w:t xml:space="preserve"> </w:t>
       </w:r>
       <w:r>
+        <w:t>M</w:t>
+      </w:r>
+      <w:r>
+        <w:t xml:space="preserve"> </w:t>
+      </w:r>
+      <w:r>
+        <w:t>Y</w:t>
+      </w:r>
+      <w:r>
+        <w:t xml:space="preserve"> </w:t>
+      </w:r>
+      <w:r>
+        <w:br/>
+      </w:r>
+      <w:r>
+        <w:t>N</w:t>
+      </w:r>
+      <w:r>
+        <w:t xml:space="preserve"> </w:t>
+      </w:r>
+      <w:r>
+        <w:t>M</w:t>
+      </w:r>
+      <w:r>
+        <w:t xml:space="preserve"> </w:t>
+      </w:r>
+      <w:r>
+        <w:t>L</w:t>
+      </w:r>
+      <w:r>
+        <w:t xml:space="preserve"> </w:t>
+      </w:r>
+      <w:r>
+        <w:t>P</w:t>
+      </w:r>
+      <w:r>
+        <w:t xml:space="preserve"> </w:t>
+      </w:r>
+      <w:r>
+        <w:t>S</w:t>
+      </w:r>
+      <w:r>
+        <w:t xml:space="preserve"> </w:t>
+      </w:r>
+      <w:r>
+        <w:t>I</w:t>
+      </w:r>
+      <w:r>
+        <w:t xml:space="preserve"> </w:t>
+      </w:r>
+      <w:r>
+        <w:t>B</w:t>
+      </w:r>
+      <w:r>
+        <w:t xml:space="preserve"> </w:t>
+      </w:r>
+      <w:r>
+        <w:t>Y</w:t>
+      </w:r>
+      <w:r>
+        <w:t xml:space="preserve"> </w:t>
+      </w:r>
+      <w:r>
+        <w:t>U</w:t>
+      </w:r>
+      <w:r>
+        <w:t xml:space="preserve"> </w:t>
+      </w:r>
+      <w:r>
+        <w:t>E</w:t>
+      </w:r>
+      <w:r>
+        <w:t xml:space="preserve"> </w:t>
+      </w:r>
+      <w:r>
+        <w:t>Y</w:t>
+      </w:r>
+      <w:r>
+        <w:t xml:space="preserve"> </w:t>
+      </w:r>
+      <w:r>
+        <w:t>V</w:t>
+      </w:r>
+      <w:r>
+        <w:t xml:space="preserve"> </w:t>
+      </w:r>
+      <w:r>
+        <w:t>U</w:t>
+      </w:r>
+      <w:r>
+        <w:t xml:space="preserve"> </w:t>
+      </w:r>
+      <w:r>
+        <w:t>J</w:t>
+      </w:r>
+      <w:r>
+        <w:t xml:space="preserve"> </w:t>
+      </w:r>
+      <w:r>
+        <w:t>G</w:t>
+      </w:r>
+      <w:r>
+        <w:t xml:space="preserve"> </w:t>
+      </w:r>
+      <w:r>
+        <w:t>B</w:t>
+      </w:r>
+      <w:r>
+        <w:t xml:space="preserve"> </w:t>
+      </w:r>
+      <w:r>
+        <w:t>H</w:t>
+      </w:r>
+      <w:r>
+        <w:t xml:space="preserve"> </w:t>
+      </w:r>
+      <w:r>
+        <w:t>W</w:t>
+      </w:r>
+      <w:r>
+        <w:t xml:space="preserve"> </w:t>
+      </w:r>
+      <w:r>
+        <w:t>S</w:t>
+      </w:r>
+      <w:r>
+        <w:t xml:space="preserve"> </w:t>
+      </w:r>
+      <w:r>
+        <w:t>P</w:t>
+      </w:r>
+      <w:r>
+        <w:t xml:space="preserve"> </w:t>
+      </w:r>
+      <w:r>
+        <w:br/>
+      </w:r>
+      <w:r>
+        <w:t>A</w:t>
+      </w:r>
+      <w:r>
+        <w:t xml:space="preserve"> </w:t>
+      </w:r>
+      <w:r>
+        <w:t>M</w:t>
+      </w:r>
+      <w:r>
+        <w:t xml:space="preserve"> </w:t>
+      </w:r>
+      <w:r>
+        <w:t>U</w:t>
+      </w:r>
+      <w:r>
+        <w:t xml:space="preserve"> </w:t>
+      </w:r>
+      <w:r>
+        <w:t>T</w:t>
+      </w:r>
+      <w:r>
+        <w:t xml:space="preserve"> </w:t>
+      </w:r>
+      <w:r>
+        <w:t>H</w:t>
+      </w:r>
+      <w:r>
+        <w:t xml:space="preserve"> </w:t>
+      </w:r>
+      <w:r>
+        <w:t>A</w:t>
+      </w:r>
+      <w:r>
+        <w:t xml:space="preserve"> </w:t>
+      </w:r>
+      <w:r>
+        <w:t>G</w:t>
+      </w:r>
+      <w:r>
+        <w:t xml:space="preserve"> </w:t>
+      </w:r>
+      <w:r>
+        <w:t>N</w:t>
+      </w:r>
+      <w:r>
+        <w:t xml:space="preserve"> </w:t>
+      </w:r>
+      <w:r>
+        <w:t>R</w:t>
+      </w:r>
+      <w:r>
+        <w:t xml:space="preserve"> </w:t>
+      </w:r>
+      <w:r>
+        <w:t>G</w:t>
+      </w:r>
+      <w:r>
+        <w:t xml:space="preserve"> </w:t>
+      </w:r>
+      <w:r>
+        <w:t>L</w:t>
+      </w:r>
+      <w:r>
+        <w:t xml:space="preserve"> </w:t>
+      </w:r>
+      <w:r>
+        <w:t>G</w:t>
+      </w:r>
+      <w:r>
+        <w:t xml:space="preserve"> </w:t>
+      </w:r>
+      <w:r>
+        <w:t>S</w:t>
+      </w:r>
+      <w:r>
+        <w:t xml:space="preserve"> </w:t>
+      </w:r>
+      <w:r>
+        <w:t>U</w:t>
+      </w:r>
+      <w:r>
+        <w:t xml:space="preserve"> </w:t>
+      </w:r>
+      <w:r>
         <w:t>C</w:t>
       </w:r>
       <w:r>
         <w:t xml:space="preserve"> </w:t>
       </w:r>
       <w:r>
+        <w:t>U</w:t>
+      </w:r>
+      <w:r>
+        <w:t xml:space="preserve"> </w:t>
+      </w:r>
+      <w:r>
+        <w:t>F</w:t>
+      </w:r>
+      <w:r>
+        <w:t xml:space="preserve"> </w:t>
+      </w:r>
+      <w:r>
+        <w:t>I</w:t>
+      </w:r>
+      <w:r>
+        <w:t xml:space="preserve"> </w:t>
+      </w:r>
+      <w:r>
+        <w:t>H</w:t>
+      </w:r>
+      <w:r>
+        <w:t xml:space="preserve"> </w:t>
+      </w:r>
+      <w:r>
+        <w:t>J</w:t>
+      </w:r>
+      <w:r>
+        <w:t xml:space="preserve"> </w:t>
+      </w:r>
+      <w:r>
+        <w:br/>
+      </w:r>
+      <w:r>
         <w:t>C</w:t>
       </w:r>
       <w:r>
         <w:t xml:space="preserve"> </w:t>
       </w:r>
       <w:r>
+        <w:t>P</w:t>
+      </w:r>
+      <w:r>
+        <w:t xml:space="preserve"> </w:t>
+      </w:r>
+      <w:r>
+        <w:t>G</w:t>
+      </w:r>
+      <w:r>
+        <w:t xml:space="preserve"> </w:t>
+      </w:r>
+      <w:r>
+        <w:t>Y</w:t>
+      </w:r>
+      <w:r>
+        <w:t xml:space="preserve"> </w:t>
+      </w:r>
+      <w:r>
+        <w:t>G</w:t>
+      </w:r>
+      <w:r>
+        <w:t xml:space="preserve"> </w:t>
+      </w:r>
+      <w:r>
+        <w:t>I</w:t>
+      </w:r>
+      <w:r>
+        <w:t xml:space="preserve"> </w:t>
+      </w:r>
+      <w:r>
+        <w:t>P</w:t>
+      </w:r>
+      <w:r>
+        <w:t xml:space="preserve"> </w:t>
+      </w:r>
+      <w:r>
+        <w:t>Q</w:t>
+      </w:r>
+      <w:r>
+        <w:t xml:space="preserve"> </w:t>
+      </w:r>
+      <w:r>
+        <w:t>I</w:t>
+      </w:r>
+      <w:r>
+        <w:t xml:space="preserve"> </w:t>
+      </w:r>
+      <w:r>
+        <w:t>W</w:t>
+      </w:r>
+      <w:r>
+        <w:t xml:space="preserve"> </w:t>
+      </w:r>
+      <w:r>
+        <w:t>O</w:t>
+      </w:r>
+      <w:r>
+        <w:t xml:space="preserve"> </w:t>
+      </w:r>
+      <w:r>
+        <w:t>R</w:t>
+      </w:r>
+      <w:r>
+        <w:t xml:space="preserve"> </w:t>
+      </w:r>
+      <w:r>
+        <w:t>U</w:t>
+      </w:r>
+      <w:r>
+        <w:t xml:space="preserve"> </w:t>
+      </w:r>
+      <w:r>
+        <w:t>G</w:t>
+      </w:r>
+      <w:r>
+        <w:t xml:space="preserve"> </w:t>
+      </w:r>
+      <w:r>
+        <w:t>H</w:t>
+      </w:r>
+      <w:r>
+        <w:t xml:space="preserve"> </w:t>
+      </w:r>
+      <w:r>
+        <w:t>R</w:t>
+      </w:r>
+      <w:r>
+        <w:t xml:space="preserve"> </w:t>
+      </w:r>
+      <w:r>
+        <w:t>X</w:t>
+      </w:r>
+      <w:r>
+        <w:t xml:space="preserve"> </w:t>
+      </w:r>
+      <w:r>
+        <w:t>C</w:t>
+      </w:r>
+      <w:r>
+        <w:t xml:space="preserve"> </w:t>
+      </w:r>
+      <w:r>
+        <w:t>R</w:t>
+      </w:r>
+      <w:r>
+        <w:t xml:space="preserve"> </w:t>
+      </w:r>
+      <w:r>
+        <w:t>N</w:t>
+      </w:r>
+      <w:r>
+        <w:t xml:space="preserve"> </w:t>
+      </w:r>
+      <w:r>
+        <w:br/>
+      </w:r>
+      <w:r>
+        <w:t>H</w:t>
+      </w:r>
+      <w:r>
+        <w:t xml:space="preserve"> </w:t>
+      </w:r>
+      <w:r>
+        <w:t>A</w:t>
+      </w:r>
+      <w:r>
+        <w:t xml:space="preserve"> </w:t>
+      </w:r>
+      <w:r>
+        <w:t>E</w:t>
+      </w:r>
+      <w:r>
+        <w:t xml:space="preserve"> </w:t>
+      </w:r>
+      <w:r>
+        <w:t>U</w:t>
+      </w:r>
+      <w:r>
+        <w:t xml:space="preserve"> </w:t>
+      </w:r>
+      <w:r>
+        <w:t>G</w:t>
+      </w:r>
+      <w:r>
+        <w:t xml:space="preserve"> </w:t>
+      </w:r>
+      <w:r>
+        <w:t>R</w:t>
+      </w:r>
+      <w:r>
+        <w:t xml:space="preserve"> </w:t>
+      </w:r>
+      <w:r>
+        <w:t>A</w:t>
+      </w:r>
+      <w:r>
+        <w:t xml:space="preserve"> </w:t>
+      </w:r>
+      <w:r>
+        <w:t>P</w:t>
+      </w:r>
+      <w:r>
+        <w:t xml:space="preserve"> </w:t>
+      </w:r>
+      <w:r>
+        <w:t>E</w:t>
+      </w:r>
+      <w:r>
+        <w:t xml:space="preserve"> </w:t>
+      </w:r>
+      <w:r>
+        <w:t>S</w:t>
+      </w:r>
+      <w:r>
+        <w:t xml:space="preserve"> </w:t>
+      </w:r>
+      <w:r>
+        <w:t>Z</w:t>
+      </w:r>
+      <w:r>
+        <w:t xml:space="preserve"> </w:t>
+      </w:r>
+      <w:r>
+        <w:t>Y</w:t>
+      </w:r>
+      <w:r>
+        <w:t xml:space="preserve"> </w:t>
+      </w:r>
+      <w:r>
+        <w:t>S</w:t>
+      </w:r>
+      <w:r>
+        <w:t xml:space="preserve"> </w:t>
+      </w:r>
+      <w:r>
+        <w:t>X</w:t>
+      </w:r>
+      <w:r>
+        <w:t xml:space="preserve"> </w:t>
+      </w:r>
+      <w:r>
+        <w:t>E</w:t>
+      </w:r>
+      <w:r>
+        <w:t xml:space="preserve"> </w:t>
+      </w:r>
+      <w:r>
+        <w:t>G</w:t>
+      </w:r>
+      <w:r>
+        <w:t xml:space="preserve"> </w:t>
+      </w:r>
+      <w:r>
+        <w:t>B</w:t>
+      </w:r>
+      <w:r>
+        <w:t xml:space="preserve"> </w:t>
+      </w:r>
+      <w:r>
+        <w:t>H</w:t>
+      </w:r>
+      <w:r>
+        <w:t xml:space="preserve"> </w:t>
+      </w:r>
+      <w:r>
+        <w:t>I</w:t>
+      </w:r>
+      <w:r>
+        <w:t xml:space="preserve"> </w:t>
+      </w:r>
+      <w:r>
         <w:t>J</w:t>
       </w:r>
       <w:r>
         <w:t xml:space="preserve"> </w:t>
       </w:r>
       <w:r>
+        <w:br/>
+      </w:r>
+      <w:r>
+        <w:t>O</w:t>
+      </w:r>
+      <w:r>
+        <w:t xml:space="preserve"> </w:t>
+      </w:r>
+      <w:r>
+        <w:t>N</w:t>
+      </w:r>
+      <w:r>
+        <w:t xml:space="preserve"> </w:t>
+      </w:r>
+      <w:r>
+        <w:t>U</w:t>
+      </w:r>
+      <w:r>
+        <w:t xml:space="preserve"> </w:t>
+      </w:r>
+      <w:r>
+        <w:t>U</w:t>
+      </w:r>
+      <w:r>
+        <w:t xml:space="preserve"> </w:t>
+      </w:r>
+      <w:r>
+        <w:t>Q</w:t>
+      </w:r>
+      <w:r>
+        <w:t xml:space="preserve"> </w:t>
+      </w:r>
+      <w:r>
+        <w:t>U</w:t>
+      </w:r>
+      <w:r>
+        <w:t xml:space="preserve"> </w:t>
+      </w:r>
+      <w:r>
+        <w:t>G</w:t>
+      </w:r>
+      <w:r>
+        <w:t xml:space="preserve"> </w:t>
+      </w:r>
+      <w:r>
+        <w:t>Q</w:t>
+      </w:r>
+      <w:r>
+        <w:t xml:space="preserve"> </w:t>
+      </w:r>
+      <w:r>
+        <w:t>C</w:t>
+      </w:r>
+      <w:r>
+        <w:t xml:space="preserve"> </w:t>
+      </w:r>
+      <w:r>
+        <w:t>B</w:t>
+      </w:r>
+      <w:r>
+        <w:t xml:space="preserve"> </w:t>
+      </w:r>
+      <w:r>
+        <w:t>B</w:t>
+      </w:r>
+      <w:r>
+        <w:t xml:space="preserve"> </w:t>
+      </w:r>
+      <w:r>
+        <w:t>I</w:t>
+      </w:r>
+      <w:r>
+        <w:t xml:space="preserve"> </w:t>
+      </w:r>
+      <w:r>
+        <w:t>H</w:t>
+      </w:r>
+      <w:r>
+        <w:t xml:space="preserve"> </w:t>
+      </w:r>
+      <w:r>
+        <w:t>U</w:t>
+      </w:r>
+      <w:r>
+        <w:t xml:space="preserve"> </w:t>
+      </w:r>
+      <w:r>
+        <w:t>E</w:t>
+      </w:r>
+      <w:r>
+        <w:t xml:space="preserve"> </w:t>
+      </w:r>
+      <w:r>
+        <w:t>E</w:t>
+      </w:r>
+      <w:r>
+        <w:t xml:space="preserve"> </w:t>
+      </w:r>
+      <w:r>
         <w:t>R</w:t>
       </w:r>
       <w:r>
         <w:t xml:space="preserve"> </w:t>
       </w:r>
       <w:r>
+        <w:t>M</w:t>
+      </w:r>
+      <w:r>
+        <w:t xml:space="preserve"> </w:t>
+      </w:r>
+      <w:r>
+        <w:t>M</w:t>
+      </w:r>
+      <w:r>
+        <w:t xml:space="preserve"> </w:t>
+      </w:r>
+      <w:r>
+        <w:t>O</w:t>
+      </w:r>
+      <w:r>
+        <w:t xml:space="preserve"> </w:t>
+      </w:r>
+      <w:r>
+        <w:br/>
+      </w:r>
+      <w:r>
+        <w:t>S</w:t>
+      </w:r>
+      <w:r>
+        <w:t xml:space="preserve"> </w:t>
+      </w:r>
+      <w:r>
+        <w:t>C</w:t>
+      </w:r>
+      <w:r>
+        <w:t xml:space="preserve"> </w:t>
+      </w:r>
+      <w:r>
+        <w:t>Z</w:t>
+      </w:r>
+      <w:r>
+        <w:t xml:space="preserve"> </w:t>
+      </w:r>
+      <w:r>
+        <w:t>S</w:t>
+      </w:r>
+      <w:r>
+        <w:t xml:space="preserve"> </w:t>
+      </w:r>
+      <w:r>
+        <w:t>D</w:t>
+      </w:r>
+      <w:r>
+        <w:t xml:space="preserve"> </w:t>
+      </w:r>
+      <w:r>
+        <w:t>H</w:t>
+      </w:r>
+      <w:r>
+        <w:t xml:space="preserve"> </w:t>
+      </w:r>
+      <w:r>
+        <w:t>C</w:t>
+      </w:r>
+      <w:r>
+        <w:t xml:space="preserve"> </w:t>
+      </w:r>
+      <w:r>
+        <w:t>Z</w:t>
+      </w:r>
+      <w:r>
+        <w:t xml:space="preserve"> </w:t>
+      </w:r>
+      <w:r>
+        <w:t>B</w:t>
+      </w:r>
+      <w:r>
+        <w:t xml:space="preserve"> </w:t>
+      </w:r>
+      <w:r>
+        <w:t>U</w:t>
+      </w:r>
+      <w:r>
+        <w:t xml:space="preserve"> </w:t>
+      </w:r>
+      <w:r>
+        <w:t>S</w:t>
+      </w:r>
+      <w:r>
+        <w:t xml:space="preserve"> </w:t>
+      </w:r>
+      <w:r>
+        <w:t>I</w:t>
+      </w:r>
+      <w:r>
+        <w:t xml:space="preserve"> </w:t>
+      </w:r>
+      <w:r>
+        <w:t>I</w:t>
+      </w:r>
+      <w:r>
+        <w:t xml:space="preserve"> </w:t>
+      </w:r>
+      <w:r>
+        <w:t>M</w:t>
+      </w:r>
+      <w:r>
+        <w:t xml:space="preserve"> </w:t>
+      </w:r>
+      <w:r>
+        <w:t>S</w:t>
+      </w:r>
+      <w:r>
+        <w:t xml:space="preserve"> </w:t>
+      </w:r>
+      <w:r>
+        <w:t>R</w:t>
+      </w:r>
+      <w:r>
+        <w:t xml:space="preserve"> </w:t>
+      </w:r>
+      <w:r>
+        <w:t>H</w:t>
+      </w:r>
+      <w:r>
+        <w:t xml:space="preserve"> </w:t>
+      </w:r>
+      <w:r>
+        <w:t>S</w:t>
+      </w:r>
+      <w:r>
+        <w:t xml:space="preserve"> </w:t>
+      </w:r>
+      <w:r>
+        <w:t>P</w:t>
+      </w:r>
+      <w:r>
+        <w:t xml:space="preserve"> </w:t>
+      </w:r>
+      <w:r>
+        <w:t>M</w:t>
+      </w:r>
+      <w:r>
+        <w:t xml:space="preserve"> </w:t>
+      </w:r>
+      <w:r>
+        <w:br/>
+      </w:r>
+      <w:r>
+        <w:t>Y</w:t>
+      </w:r>
+      <w:r>
+        <w:t xml:space="preserve"> </w:t>
+      </w:r>
+      <w:r>
+        <w:t>A</w:t>
+      </w:r>
+      <w:r>
+        <w:t xml:space="preserve"> </w:t>
+      </w:r>
+      <w:r>
+        <w:t>W</w:t>
+      </w:r>
+      <w:r>
+        <w:t xml:space="preserve"> </w:t>
+      </w:r>
+      <w:r>
+        <w:t>Q</w:t>
+      </w:r>
+      <w:r>
+        <w:t xml:space="preserve"> </w:t>
+      </w:r>
+      <w:r>
+        <w:t>O</w:t>
+      </w:r>
+      <w:r>
+        <w:t xml:space="preserve"> </w:t>
+      </w:r>
+      <w:r>
+        <w:t>G</w:t>
+      </w:r>
+      <w:r>
+        <w:t xml:space="preserve"> </w:t>
+      </w:r>
+      <w:r>
+        <w:t>Z</w:t>
+      </w:r>
+      <w:r>
+        <w:t xml:space="preserve"> </w:t>
+      </w:r>
+      <w:r>
+        <w:t>B</w:t>
+      </w:r>
+      <w:r>
+        <w:t xml:space="preserve"> </w:t>
+      </w:r>
+      <w:r>
+        <w:t>Z</w:t>
+      </w:r>
+      <w:r>
+        <w:t xml:space="preserve"> </w:t>
+      </w:r>
+      <w:r>
+        <w:t>O</w:t>
+      </w:r>
+      <w:r>
+        <w:t xml:space="preserve"> </w:t>
+      </w:r>
+      <w:r>
+        <w:t>O</w:t>
+      </w:r>
+      <w:r>
+        <w:t xml:space="preserve"> </w:t>
+      </w:r>
+      <w:r>
         <w:t>E</w:t>
       </w:r>
       <w:r>
         <w:t xml:space="preserve"> </w:t>
       </w:r>
       <w:r>
+        <w:t>G</w:t>
+      </w:r>
+      <w:r>
+        <w:t xml:space="preserve"> </w:t>
+      </w:r>
+      <w:r>
+        <w:t>T</w:t>
+      </w:r>
+      <w:r>
+        <w:t xml:space="preserve"> </w:t>
+      </w:r>
+      <w:r>
+        <w:t>E</w:t>
+      </w:r>
+      <w:r>
+        <w:t xml:space="preserve"> </w:t>
+      </w:r>
+      <w:r>
+        <w:t>P</w:t>
+      </w:r>
+      <w:r>
+        <w:t xml:space="preserve"> </w:t>
+      </w:r>
+      <w:r>
+        <w:t>I</w:t>
+      </w:r>
+      <w:r>
+        <w:t xml:space="preserve"> </w:t>
+      </w:r>
+      <w:r>
+        <w:t>Z</w:t>
+      </w:r>
+      <w:r>
+        <w:t xml:space="preserve"> </w:t>
+      </w:r>
+      <w:r>
+        <w:t>Z</w:t>
+      </w:r>
+      <w:r>
+        <w:t xml:space="preserve"> </w:t>
+      </w:r>
+      <w:r>
+        <w:t>A</w:t>
+      </w:r>
+      <w:r>
+        <w:t xml:space="preserve"> </w:t>
+      </w:r>
+      <w:r>
+        <w:br/>
+      </w:r>
+      <w:r>
+        <w:t>K</w:t>
+      </w:r>
+      <w:r>
+        <w:t xml:space="preserve"> </w:t>
+      </w:r>
+      <w:r>
+        <w:t>K</w:t>
+      </w:r>
+      <w:r>
+        <w:t xml:space="preserve"> </w:t>
+      </w:r>
+      <w:r>
+        <w:t>A</w:t>
+      </w:r>
+      <w:r>
+        <w:t xml:space="preserve"> </w:t>
+      </w:r>
+      <w:r>
+        <w:t>B</w:t>
+      </w:r>
+      <w:r>
+        <w:t xml:space="preserve"> </w:t>
+      </w:r>
+      <w:r>
+        <w:t>N</w:t>
+      </w:r>
+      <w:r>
+        <w:t xml:space="preserve"> </w:t>
+      </w:r>
+      <w:r>
+        <w:t>L</w:t>
+      </w:r>
+      <w:r>
+        <w:t xml:space="preserve"> </w:t>
+      </w:r>
+      <w:r>
+        <w:t>R</w:t>
+      </w:r>
+      <w:r>
+        <w:t xml:space="preserve"> </w:t>
+      </w:r>
+      <w:r>
+        <w:t>T</w:t>
+      </w:r>
+      <w:r>
+        <w:t xml:space="preserve"> </w:t>
+      </w:r>
+      <w:r>
+        <w:t>Z</w:t>
+      </w:r>
+      <w:r>
+        <w:t xml:space="preserve"> </w:t>
+      </w:r>
+      <w:r>
+        <w:t>M</w:t>
+      </w:r>
+      <w:r>
+        <w:t xml:space="preserve"> </w:t>
+      </w:r>
+      <w:r>
+        <w:t>M</w:t>
+      </w:r>
+      <w:r>
+        <w:t xml:space="preserve"> </w:t>
+      </w:r>
+      <w:r>
+        <w:t>I</w:t>
+      </w:r>
+      <w:r>
+        <w:t xml:space="preserve"> </w:t>
+      </w:r>
+      <w:r>
+        <w:t>I</w:t>
+      </w:r>
+      <w:r>
+        <w:t xml:space="preserve"> </w:t>
+      </w:r>
+      <w:r>
+        <w:t>J</w:t>
+      </w:r>
+      <w:r>
+        <w:t xml:space="preserve"> </w:t>
+      </w:r>
+      <w:r>
+        <w:t>A</w:t>
+      </w:r>
+      <w:r>
+        <w:t xml:space="preserve"> </w:t>
+      </w:r>
+      <w:r>
+        <w:t>J</w:t>
+      </w:r>
+      <w:r>
+        <w:t xml:space="preserve"> </w:t>
+      </w:r>
+      <w:r>
+        <w:t>H</w:t>
+      </w:r>
+      <w:r>
+        <w:t xml:space="preserve"> </w:t>
+      </w:r>
+      <w:r>
+        <w:t>W</w:t>
+      </w:r>
+      <w:r>
+        <w:t xml:space="preserve"> </w:t>
+      </w:r>
+      <w:r>
+        <w:t>A</w:t>
+      </w:r>
+      <w:r>
+        <w:t xml:space="preserve"> </w:t>
+      </w:r>
+      <w:r>
+        <w:t>W</w:t>
+      </w:r>
+      <w:r>
+        <w:t xml:space="preserve"> </w:t>
+      </w:r>
+      <w:r>
+        <w:br/>
+      </w:r>
+      <w:r>
+        <w:t>V</w:t>
+      </w:r>
+      <w:r>
+        <w:t xml:space="preserve"> </w:t>
+      </w:r>
+      <w:r>
+        <w:t>E</w:t>
+      </w:r>
+      <w:r>
+        <w:t xml:space="preserve"> </w:t>
+      </w:r>
+      <w:r>
+        <w:t>F</w:t>
+      </w:r>
+      <w:r>
+        <w:t xml:space="preserve"> </w:t>
+      </w:r>
+      <w:r>
+        <w:t>E</w:t>
+      </w:r>
+      <w:r>
+        <w:t xml:space="preserve"> </w:t>
+      </w:r>
+      <w:r>
+        <w:t>U</w:t>
+      </w:r>
+      <w:r>
+        <w:t xml:space="preserve"> </w:t>
+      </w:r>
+      <w:r>
+        <w:t>K</w:t>
+      </w:r>
+      <w:r>
+        <w:t xml:space="preserve"> </w:t>
+      </w:r>
+      <w:r>
+        <w:t>K</w:t>
+      </w:r>
+      <w:r>
+        <w:t xml:space="preserve"> </w:t>
+      </w:r>
+      <w:r>
+        <w:t>X</w:t>
+      </w:r>
+      <w:r>
+        <w:t xml:space="preserve"> </w:t>
+      </w:r>
+      <w:r>
+        <w:t>M</w:t>
+      </w:r>
+      <w:r>
+        <w:t xml:space="preserve"> </w:t>
+      </w:r>
+      <w:r>
+        <w:t>W</w:t>
+      </w:r>
+      <w:r>
+        <w:t xml:space="preserve"> </w:t>
+      </w:r>
+      <w:r>
+        <w:t>G</w:t>
+      </w:r>
+      <w:r>
+        <w:t xml:space="preserve"> </w:t>
+      </w:r>
+      <w:r>
+        <w:t>C</w:t>
+      </w:r>
+      <w:r>
+        <w:t xml:space="preserve"> </w:t>
+      </w:r>
+      <w:r>
+        <w:t>A</w:t>
+      </w:r>
+      <w:r>
+        <w:t xml:space="preserve"> </w:t>
+      </w:r>
+      <w:r>
+        <w:t>R</w:t>
+      </w:r>
+      <w:r>
+        <w:t xml:space="preserve"> </w:t>
+      </w:r>
+      <w:r>
+        <w:t>P</w:t>
+      </w:r>
+      <w:r>
+        <w:t xml:space="preserve"> </w:t>
+      </w:r>
+      <w:r>
+        <w:t>G</w:t>
+      </w:r>
+      <w:r>
+        <w:t xml:space="preserve"> </w:t>
+      </w:r>
+      <w:r>
+        <w:t>B</w:t>
+      </w:r>
+      <w:r>
+        <w:t xml:space="preserve"> </w:t>
+      </w:r>
+      <w:r>
+        <w:t>W</w:t>
+      </w:r>
+      <w:r>
+        <w:t xml:space="preserve"> </w:t>
+      </w:r>
+      <w:r>
+        <w:t>K</w:t>
+      </w:r>
+      <w:r>
+        <w:t xml:space="preserve"> </w:t>
+      </w:r>
+      <w:r>
+        <w:t>L</w:t>
+      </w:r>
+      <w:r>
+        <w:t xml:space="preserve"> </w:t>
+      </w:r>
+      <w:r>
+        <w:br/>
+      </w:r>
+      <w:r>
+        <w:t>E</w:t>
+      </w:r>
+      <w:r>
+        <w:t xml:space="preserve"> </w:t>
+      </w:r>
+      <w:r>
+        <w:t>X</w:t>
+      </w:r>
+      <w:r>
+        <w:t xml:space="preserve"> </w:t>
+      </w:r>
+      <w:r>
+        <w:t>F</w:t>
+      </w:r>
+      <w:r>
+        <w:t xml:space="preserve"> </w:t>
+      </w:r>
+      <w:r>
+        <w:t>S</w:t>
+      </w:r>
+      <w:r>
+        <w:t xml:space="preserve"> </w:t>
+      </w:r>
+      <w:r>
+        <w:t>T</w:t>
+      </w:r>
+      <w:r>
+        <w:t xml:space="preserve"> </w:t>
+      </w:r>
+      <w:r>
+        <w:t>A</w:t>
+      </w:r>
+      <w:r>
+        <w:t xml:space="preserve"> </w:t>
+      </w:r>
+      <w:r>
+        <w:t>A</w:t>
+      </w:r>
+      <w:r>
+        <w:t xml:space="preserve"> </w:t>
+      </w:r>
+      <w:r>
+        <w:t>B</w:t>
+      </w:r>
+      <w:r>
+        <w:t xml:space="preserve"> </w:t>
+      </w:r>
+      <w:r>
+        <w:t>A</w:t>
+      </w:r>
+      <w:r>
+        <w:t xml:space="preserve"> </w:t>
+      </w:r>
+      <w:r>
+        <w:t>C</w:t>
+      </w:r>
+      <w:r>
+        <w:t xml:space="preserve"> </w:t>
+      </w:r>
+      <w:r>
         <w:t>O</w:t>
       </w:r>
       <w:r>
         <w:t xml:space="preserve"> </w:t>
       </w:r>
       <w:r>
+        <w:t>N</w:t>
+      </w:r>
+      <w:r>
+        <w:t xml:space="preserve"> </w:t>
+      </w:r>
+      <w:r>
+        <w:t>K</w:t>
+      </w:r>
+      <w:r>
+        <w:t xml:space="preserve"> </w:t>
+      </w:r>
+      <w:r>
+        <w:t>T</w:t>
+      </w:r>
+      <w:r>
+        <w:t xml:space="preserve"> </w:t>
+      </w:r>
+      <w:r>
+        <w:t>F</w:t>
+      </w:r>
+      <w:r>
+        <w:t xml:space="preserve"> </w:t>
+      </w:r>
+      <w:r>
+        <w:t>S</w:t>
+      </w:r>
+      <w:r>
+        <w:t xml:space="preserve"> </w:t>
+      </w:r>
+      <w:r>
+        <w:t>N</w:t>
+      </w:r>
+      <w:r>
+        <w:t xml:space="preserve"> </w:t>
+      </w:r>
+      <w:r>
+        <w:t>O</w:t>
+      </w:r>
+      <w:r>
+        <w:t xml:space="preserve"> </w:t>
+      </w:r>
+      <w:r>
+        <w:t>J</w:t>
+      </w:r>
+      <w:r>
+        <w:t xml:space="preserve"> </w:t>
+      </w:r>
+      <w:r>
+        <w:t>Z</w:t>
+      </w:r>
+      <w:r>
+        <w:t xml:space="preserve"> </w:t>
+      </w:r>
+      <w:r>
+        <w:br/>
+      </w:r>
+      <w:r>
+        <w:t>K</w:t>
+      </w:r>
+      <w:r>
+        <w:t xml:space="preserve"> </w:t>
+      </w:r>
+      <w:r>
+        <w:t>N</w:t>
+      </w:r>
+      <w:r>
+        <w:t xml:space="preserve"> </w:t>
+      </w:r>
+      <w:r>
+        <w:t>L</w:t>
+      </w:r>
+      <w:r>
+        <w:t xml:space="preserve"> </w:t>
+      </w:r>
+      <w:r>
+        <w:t>S</w:t>
+      </w:r>
+      <w:r>
+        <w:t xml:space="preserve"> </w:t>
+      </w:r>
+      <w:r>
+        <w:t>S</w:t>
+      </w:r>
+      <w:r>
+        <w:t xml:space="preserve"> </w:t>
+      </w:r>
+      <w:r>
+        <w:t>V</w:t>
+      </w:r>
+      <w:r>
+        <w:t xml:space="preserve"> </w:t>
+      </w:r>
+      <w:r>
+        <w:t>H</w:t>
+      </w:r>
+      <w:r>
+        <w:t xml:space="preserve"> </w:t>
+      </w:r>
+      <w:r>
+        <w:t>X</w:t>
+      </w:r>
+      <w:r>
+        <w:t xml:space="preserve"> </w:t>
+      </w:r>
+      <w:r>
+        <w:t>M</w:t>
+      </w:r>
+      <w:r>
+        <w:t xml:space="preserve"> </w:t>
+      </w:r>
+      <w:r>
+        <w:t>J</w:t>
+      </w:r>
+      <w:r>
+        <w:t xml:space="preserve"> </w:t>
+      </w:r>
+      <w:r>
+        <w:t>C</w:t>
+      </w:r>
+      <w:r>
+        <w:t xml:space="preserve"> </w:t>
+      </w:r>
+      <w:r>
+        <w:t>L</w:t>
+      </w:r>
+      <w:r>
+        <w:t xml:space="preserve"> </w:t>
+      </w:r>
+      <w:r>
+        <w:t>W</w:t>
+      </w:r>
+      <w:r>
+        <w:t xml:space="preserve"> </w:t>
+      </w:r>
+      <w:r>
+        <w:t>A</w:t>
+      </w:r>
+      <w:r>
+        <w:t xml:space="preserve"> </w:t>
+      </w:r>
+      <w:r>
+        <w:t>K</w:t>
+      </w:r>
+      <w:r>
+        <w:t xml:space="preserve"> </w:t>
+      </w:r>
+      <w:r>
+        <w:t>C</w:t>
+      </w:r>
+      <w:r>
+        <w:t xml:space="preserve"> </w:t>
+      </w:r>
+      <w:r>
+        <w:t>P</w:t>
+      </w:r>
+      <w:r>
+        <w:t xml:space="preserve"> </w:t>
+      </w:r>
+      <w:r>
+        <w:t>K</w:t>
+      </w:r>
+      <w:r>
+        <w:t xml:space="preserve"> </w:t>
+      </w:r>
+      <w:r>
+        <w:t>K</w:t>
+      </w:r>
+      <w:r>
+        <w:t xml:space="preserve"> </w:t>
+      </w:r>
+      <w:r>
+        <w:t>A</w:t>
+      </w:r>
+      <w:r>
+        <w:t xml:space="preserve"> </w:t>
+      </w:r>
+      <w:r>
+        <w:br/>
+      </w:r>
+      <w:r>
+        <w:t>G</w:t>
+      </w:r>
+      <w:r>
+        <w:t xml:space="preserve"> </w:t>
+      </w:r>
+      <w:r>
+        <w:t>J</w:t>
+      </w:r>
+      <w:r>
+        <w:t xml:space="preserve"> </w:t>
+      </w:r>
+      <w:r>
         <w:t>E</w:t>
       </w:r>
       <w:r>
         <w:t xml:space="preserve"> </w:t>
       </w:r>
       <w:r>
+        <w:t>A</w:t>
+      </w:r>
+      <w:r>
+        <w:t xml:space="preserve"> </w:t>
+      </w:r>
+      <w:r>
+        <w:t>X</w:t>
+      </w:r>
+      <w:r>
+        <w:t xml:space="preserve"> </w:t>
+      </w:r>
+      <w:r>
+        <w:t>O</w:t>
+      </w:r>
+      <w:r>
+        <w:t xml:space="preserve"> </w:t>
+      </w:r>
+      <w:r>
+        <w:t>N</w:t>
+      </w:r>
+      <w:r>
+        <w:t xml:space="preserve"> </w:t>
+      </w:r>
+      <w:r>
+        <w:t>P</w:t>
+      </w:r>
+      <w:r>
+        <w:t xml:space="preserve"> </w:t>
+      </w:r>
+      <w:r>
+        <w:t>V</w:t>
+      </w:r>
+      <w:r>
+        <w:t xml:space="preserve"> </w:t>
+      </w:r>
+      <w:r>
+        <w:t>A</w:t>
+      </w:r>
+      <w:r>
+        <w:t xml:space="preserve"> </w:t>
+      </w:r>
+      <w:r>
+        <w:t>V</w:t>
+      </w:r>
+      <w:r>
+        <w:t xml:space="preserve"> </w:t>
+      </w:r>
+      <w:r>
+        <w:t>S</w:t>
+      </w:r>
+      <w:r>
+        <w:t xml:space="preserve"> </w:t>
+      </w:r>
+      <w:r>
+        <w:t>N</w:t>
+      </w:r>
+      <w:r>
+        <w:t xml:space="preserve"> </w:t>
+      </w:r>
+      <w:r>
+        <w:t>C</w:t>
+      </w:r>
+      <w:r>
+        <w:t xml:space="preserve"> </w:t>
+      </w:r>
+      <w:r>
+        <w:t>Z</w:t>
+      </w:r>
+      <w:r>
+        <w:t xml:space="preserve"> </w:t>
+      </w:r>
+      <w:r>
+        <w:t>A</w:t>
+      </w:r>
+      <w:r>
+        <w:t xml:space="preserve"> </w:t>
+      </w:r>
+      <w:r>
+        <w:t>B</w:t>
+      </w:r>
+      <w:r>
+        <w:t xml:space="preserve"> </w:t>
+      </w:r>
+      <w:r>
+        <w:t>T</w:t>
+      </w:r>
+      <w:r>
+        <w:t xml:space="preserve"> </w:t>
+      </w:r>
+      <w:r>
+        <w:t>J</w:t>
+      </w:r>
+      <w:r>
+        <w:t xml:space="preserve"> </w:t>
+      </w:r>
+      <w:r>
+        <w:t>O</w:t>
+      </w:r>
+      <w:r>
+        <w:t xml:space="preserve"> </w:t>
+      </w:r>
+      <w:r>
+        <w:br/>
+      </w:r>
+      <w:r>
+        <w:t>J</w:t>
+      </w:r>
+      <w:r>
+        <w:t xml:space="preserve"> </w:t>
+      </w:r>
+      <w:r>
+        <w:t>E</w:t>
+      </w:r>
+      <w:r>
+        <w:t xml:space="preserve"> </w:t>
+      </w:r>
+      <w:r>
+        <w:t>R</w:t>
+      </w:r>
+      <w:r>
+        <w:t xml:space="preserve"> </w:t>
+      </w:r>
+      <w:r>
+        <w:t>L</w:t>
+      </w:r>
+      <w:r>
+        <w:t xml:space="preserve"> </w:t>
+      </w:r>
+      <w:r>
+        <w:t>A</w:t>
+      </w:r>
+      <w:r>
+        <w:t xml:space="preserve"> </w:t>
+      </w:r>
+      <w:r>
+        <w:t>C</w:t>
+      </w:r>
+      <w:r>
+        <w:t xml:space="preserve"> </w:t>
+      </w:r>
+      <w:r>
+        <w:t>K</w:t>
+      </w:r>
+      <w:r>
+        <w:t xml:space="preserve"> </w:t>
+      </w:r>
+      <w:r>
+        <w:t>B</w:t>
+      </w:r>
+      <w:r>
+        <w:t xml:space="preserve"> </w:t>
+      </w:r>
+      <w:r>
+        <w:t>I</w:t>
+      </w:r>
+      <w:r>
+        <w:t xml:space="preserve"> </w:t>
+      </w:r>
+      <w:r>
+        <w:t>O</w:t>
+      </w:r>
+      <w:r>
+        <w:t xml:space="preserve"> </w:t>
+      </w:r>
+      <w:r>
+        <w:t>A</w:t>
+      </w:r>
+      <w:r>
+        <w:t xml:space="preserve"> </w:t>
+      </w:r>
+      <w:r>
+        <w:t>O</w:t>
+      </w:r>
+      <w:r>
+        <w:t xml:space="preserve"> </w:t>
+      </w:r>
+      <w:r>
+        <w:t>B</w:t>
+      </w:r>
+      <w:r>
+        <w:t xml:space="preserve"> </w:t>
+      </w:r>
+      <w:r>
+        <w:t>O</w:t>
+      </w:r>
+      <w:r>
+        <w:t xml:space="preserve"> </w:t>
+      </w:r>
+      <w:r>
+        <w:t>E</w:t>
+      </w:r>
+      <w:r>
+        <w:t xml:space="preserve"> </w:t>
+      </w:r>
+      <w:r>
+        <w:t>J</w:t>
+      </w:r>
+      <w:r>
+        <w:t xml:space="preserve"> </w:t>
+      </w:r>
+      <w:r>
+        <w:t>A</w:t>
+      </w:r>
+      <w:r>
+        <w:t xml:space="preserve"> </w:t>
+      </w:r>
+      <w:r>
+        <w:t>Q</w:t>
+      </w:r>
+      <w:r>
+        <w:t xml:space="preserve"> </w:t>
+      </w:r>
+      <w:r>
+        <w:t>H</w:t>
+      </w:r>
+      <w:r>
+        <w:t xml:space="preserve"> </w:t>
+      </w:r>
+      <w:r>
+        <w:t>G</w:t>
+      </w:r>
+      <w:r>
+        <w:t xml:space="preserve"> </w:t>
+      </w:r>
+      <w:r>
+        <w:br/>
+      </w:r>
+      <w:r>
+        <w:t>F</w:t>
+      </w:r>
+      <w:r>
+        <w:t xml:space="preserve"> </w:t>
+      </w:r>
+      <w:r>
+        <w:t>L</w:t>
+      </w:r>
+      <w:r>
+        <w:t xml:space="preserve"> </w:t>
+      </w:r>
+      <w:r>
+        <w:t>S</w:t>
+      </w:r>
+      <w:r>
+        <w:t xml:space="preserve"> </w:t>
+      </w:r>
+      <w:r>
+        <w:t>A</w:t>
+      </w:r>
+      <w:r>
+        <w:t xml:space="preserve"> </w:t>
+      </w:r>
+      <w:r>
+        <w:t>V</w:t>
+      </w:r>
+      <w:r>
+        <w:t xml:space="preserve"> </w:t>
+      </w:r>
+      <w:r>
+        <w:t>A</w:t>
+      </w:r>
+      <w:r>
+        <w:t xml:space="preserve"> </w:t>
+      </w:r>
+      <w:r>
+        <w:t>O</w:t>
+      </w:r>
+      <w:r>
+        <w:t xml:space="preserve"> </w:t>
+      </w:r>
+      <w:r>
+        <w:t>R</w:t>
+      </w:r>
+      <w:r>
+        <w:t xml:space="preserve"> </w:t>
+      </w:r>
+      <w:r>
+        <w:t>F</w:t>
+      </w:r>
+      <w:r>
+        <w:t xml:space="preserve"> </w:t>
+      </w:r>
+      <w:r>
+        <w:t>M</w:t>
+      </w:r>
+      <w:r>
+        <w:t xml:space="preserve"> </w:t>
+      </w:r>
+      <w:r>
+        <w:t>I</w:t>
+      </w:r>
+      <w:r>
+        <w:t xml:space="preserve"> </w:t>
+      </w:r>
+      <w:r>
+        <w:t>X</w:t>
+      </w:r>
+      <w:r>
+        <w:t xml:space="preserve"> </w:t>
+      </w:r>
+      <w:r>
+        <w:t>B</w:t>
+      </w:r>
+      <w:r>
+        <w:t xml:space="preserve"> </w:t>
+      </w:r>
+      <w:r>
+        <w:t>S</w:t>
+      </w:r>
+      <w:r>
+        <w:t xml:space="preserve"> </w:t>
+      </w:r>
+      <w:r>
+        <w:t>H</w:t>
+      </w:r>
+      <w:r>
+        <w:t xml:space="preserve"> </w:t>
+      </w:r>
+      <w:r>
+        <w:t>I</w:t>
+      </w:r>
+      <w:r>
+        <w:t xml:space="preserve"> </w:t>
+      </w:r>
+      <w:r>
+        <w:t>G</w:t>
+      </w:r>
+      <w:r>
+        <w:t xml:space="preserve"> </w:t>
+      </w:r>
+      <w:r>
+        <w:t>K</w:t>
+      </w:r>
+      <w:r>
+        <w:t xml:space="preserve"> </w:t>
+      </w:r>
+      <w:r>
+        <w:t>O</w:t>
+      </w:r>
+      <w:r>
+        <w:t xml:space="preserve"> </w:t>
+      </w:r>
+      <w:r>
+        <w:t>Y</w:t>
+      </w:r>
+      <w:r>
+        <w:t xml:space="preserve"> </w:t>
+      </w:r>
+      <w:r>
+        <w:br/>
+      </w:r>
+      <w:r>
+        <w:t>Q</w:t>
+      </w:r>
+      <w:r>
+        <w:t xml:space="preserve"> </w:t>
+      </w:r>
+      <w:r>
+        <w:t>E</w:t>
+      </w:r>
+      <w:r>
+        <w:t xml:space="preserve"> </w:t>
+      </w:r>
+      <w:r>
+        <w:t>K</w:t>
+      </w:r>
+      <w:r>
+        <w:t xml:space="preserve"> </w:t>
+      </w:r>
+      <w:r>
+        <w:t>D</w:t>
+      </w:r>
+      <w:r>
+        <w:t xml:space="preserve"> </w:t>
+      </w:r>
+      <w:r>
+        <w:t>G</w:t>
+      </w:r>
+      <w:r>
+        <w:t xml:space="preserve"> </w:t>
+      </w:r>
+      <w:r>
+        <w:t>D</w:t>
+      </w:r>
+      <w:r>
+        <w:t xml:space="preserve"> </w:t>
+      </w:r>
+      <w:r>
+        <w:t>H</w:t>
+      </w:r>
+      <w:r>
+        <w:t xml:space="preserve"> </w:t>
+      </w:r>
+      <w:r>
+        <w:t>E</w:t>
+      </w:r>
+      <w:r>
+        <w:t xml:space="preserve"> </w:t>
+      </w:r>
+      <w:r>
+        <w:t>B</w:t>
+      </w:r>
+      <w:r>
+        <w:t xml:space="preserve"> </w:t>
+      </w:r>
+      <w:r>
+        <w:t>G</w:t>
+      </w:r>
+      <w:r>
+        <w:t xml:space="preserve"> </w:t>
+      </w:r>
+      <w:r>
+        <w:t>Q</w:t>
+      </w:r>
+      <w:r>
+        <w:t xml:space="preserve"> </w:t>
+      </w:r>
+      <w:r>
+        <w:t>P</w:t>
+      </w:r>
+      <w:r>
+        <w:t xml:space="preserve"> </w:t>
+      </w:r>
+      <w:r>
+        <w:t>F</w:t>
+      </w:r>
+      <w:r>
+        <w:t xml:space="preserve"> </w:t>
+      </w:r>
+      <w:r>
         <w:t>W</w:t>
       </w:r>
       <w:r>
         <w:t xml:space="preserve"> </w:t>
       </w:r>
       <w:r>
-        <w:t>M</w:t>
+        <w:t>I</w:t>
+      </w:r>
+      <w:r>
+        <w:t xml:space="preserve"> </w:t>
+      </w:r>
+      <w:r>
+        <w:t>W</w:t>
       </w:r>
       <w:r>
         <w:t xml:space="preserve"> </w:t>
@@ -152,2374 +2324,142 @@
         <w:t xml:space="preserve"> </w:t>
       </w:r>
       <w:r>
+        <w:t>N</w:t>
+      </w:r>
+      <w:r>
+        <w:t xml:space="preserve"> </w:t>
+      </w:r>
+      <w:r>
+        <w:t>A</w:t>
+      </w:r>
+      <w:r>
+        <w:t xml:space="preserve"> </w:t>
+      </w:r>
+      <w:r>
+        <w:t>U</w:t>
+      </w:r>
+      <w:r>
+        <w:t xml:space="preserve"> </w:t>
+      </w:r>
+      <w:r>
+        <w:br/>
+      </w:r>
+      <w:r>
+        <w:t>X</w:t>
+      </w:r>
+      <w:r>
+        <w:t xml:space="preserve"> </w:t>
+      </w:r>
+      <w:r>
+        <w:t>G</w:t>
+      </w:r>
+      <w:r>
+        <w:t xml:space="preserve"> </w:t>
+      </w:r>
+      <w:r>
+        <w:t>K</w:t>
+      </w:r>
+      <w:r>
+        <w:t xml:space="preserve"> </w:t>
+      </w:r>
+      <w:r>
+        <w:t>C</w:t>
+      </w:r>
+      <w:r>
+        <w:t xml:space="preserve"> </w:t>
+      </w:r>
+      <w:r>
+        <w:t>R</w:t>
+      </w:r>
+      <w:r>
+        <w:t xml:space="preserve"> </w:t>
+      </w:r>
+      <w:r>
+        <w:t>O</w:t>
+      </w:r>
+      <w:r>
+        <w:t xml:space="preserve"> </w:t>
+      </w:r>
+      <w:r>
+        <w:t>I</w:t>
+      </w:r>
+      <w:r>
+        <w:t xml:space="preserve"> </w:t>
+      </w:r>
+      <w:r>
+        <w:t>S</w:t>
+      </w:r>
+      <w:r>
+        <w:t xml:space="preserve"> </w:t>
+      </w:r>
+      <w:r>
+        <w:t>S</w:t>
+      </w:r>
+      <w:r>
+        <w:t xml:space="preserve"> </w:t>
+      </w:r>
+      <w:r>
+        <w:t>A</w:t>
+      </w:r>
+      <w:r>
+        <w:t xml:space="preserve"> </w:t>
+      </w:r>
+      <w:r>
+        <w:t>N</w:t>
+      </w:r>
+      <w:r>
+        <w:t xml:space="preserve"> </w:t>
+      </w:r>
+      <w:r>
+        <w:t>T</w:t>
+      </w:r>
+      <w:r>
+        <w:t xml:space="preserve"> </w:t>
+      </w:r>
+      <w:r>
+        <w:t>P</w:t>
+      </w:r>
+      <w:r>
+        <w:t xml:space="preserve"> </w:t>
+      </w:r>
+      <w:r>
+        <w:t>I</w:t>
+      </w:r>
+      <w:r>
+        <w:t xml:space="preserve"> </w:t>
+      </w:r>
+      <w:r>
         <w:t>Z</w:t>
       </w:r>
       <w:r>
         <w:t xml:space="preserve"> </w:t>
       </w:r>
       <w:r>
-        <w:t>B</w:t>
-      </w:r>
-      <w:r>
-        <w:t xml:space="preserve"> </w:t>
-      </w:r>
-      <w:r>
-        <w:t>A</w:t>
-      </w:r>
-      <w:r>
-        <w:t xml:space="preserve"> </w:t>
-      </w:r>
-      <w:r>
-        <w:t>G</w:t>
+        <w:t>W</w:t>
+      </w:r>
+      <w:r>
+        <w:t xml:space="preserve"> </w:t>
+      </w:r>
+      <w:r>
+        <w:t>L</w:t>
+      </w:r>
+      <w:r>
+        <w:t xml:space="preserve"> </w:t>
+      </w:r>
+      <w:r>
+        <w:t>U</w:t>
+      </w:r>
+      <w:r>
+        <w:t xml:space="preserve"> </w:t>
+      </w:r>
+      <w:r>
+        <w:t>I</w:t>
       </w:r>
       <w:r>
         <w:t xml:space="preserve"> </w:t>
       </w:r>
       <w:r>
         <w:t>E</w:t>
-      </w:r>
-      <w:r>
-        <w:t xml:space="preserve"> </w:t>
-      </w:r>
-      <w:r>
-        <w:t>L</w:t>
-      </w:r>
-      <w:r>
-        <w:t xml:space="preserve"> </w:t>
-      </w:r>
-      <w:r>
-        <w:br/>
-      </w:r>
-      <w:r>
-        <w:t>K</w:t>
-      </w:r>
-      <w:r>
-        <w:t xml:space="preserve"> </w:t>
-      </w:r>
-      <w:r>
-        <w:t>Z</w:t>
-      </w:r>
-      <w:r>
-        <w:t xml:space="preserve"> </w:t>
-      </w:r>
-      <w:r>
-        <w:t>H</w:t>
-      </w:r>
-      <w:r>
-        <w:t xml:space="preserve"> </w:t>
-      </w:r>
-      <w:r>
-        <w:t>O</w:t>
-      </w:r>
-      <w:r>
-        <w:t xml:space="preserve"> </w:t>
-      </w:r>
-      <w:r>
-        <w:t>C</w:t>
-      </w:r>
-      <w:r>
-        <w:t xml:space="preserve"> </w:t>
-      </w:r>
-      <w:r>
-        <w:t>S</w:t>
-      </w:r>
-      <w:r>
-        <w:t xml:space="preserve"> </w:t>
-      </w:r>
-      <w:r>
-        <w:t>S</w:t>
-      </w:r>
-      <w:r>
-        <w:t xml:space="preserve"> </w:t>
-      </w:r>
-      <w:r>
-        <w:t>H</w:t>
-      </w:r>
-      <w:r>
-        <w:t xml:space="preserve"> </w:t>
-      </w:r>
-      <w:r>
-        <w:t>D</w:t>
-      </w:r>
-      <w:r>
-        <w:t xml:space="preserve"> </w:t>
-      </w:r>
-      <w:r>
-        <w:t>S</w:t>
-      </w:r>
-      <w:r>
-        <w:t xml:space="preserve"> </w:t>
-      </w:r>
-      <w:r>
-        <w:t>N</w:t>
-      </w:r>
-      <w:r>
-        <w:t xml:space="preserve"> </w:t>
-      </w:r>
-      <w:r>
-        <w:t>A</w:t>
-      </w:r>
-      <w:r>
-        <w:t xml:space="preserve"> </w:t>
-      </w:r>
-      <w:r>
-        <w:t>C</w:t>
-      </w:r>
-      <w:r>
-        <w:t xml:space="preserve"> </w:t>
-      </w:r>
-      <w:r>
-        <w:t>H</w:t>
-      </w:r>
-      <w:r>
-        <w:t xml:space="preserve"> </w:t>
-      </w:r>
-      <w:r>
-        <w:t>O</w:t>
-      </w:r>
-      <w:r>
-        <w:t xml:space="preserve"> </w:t>
-      </w:r>
-      <w:r>
-        <w:t>S</w:t>
-      </w:r>
-      <w:r>
-        <w:t xml:space="preserve"> </w:t>
-      </w:r>
-      <w:r>
-        <w:t>W</w:t>
-      </w:r>
-      <w:r>
-        <w:t xml:space="preserve"> </w:t>
-      </w:r>
-      <w:r>
-        <w:t>H</w:t>
-      </w:r>
-      <w:r>
-        <w:t xml:space="preserve"> </w:t>
-      </w:r>
-      <w:r>
-        <w:t>Z</w:t>
-      </w:r>
-      <w:r>
-        <w:t xml:space="preserve"> </w:t>
-      </w:r>
-      <w:r>
-        <w:t>U</w:t>
-      </w:r>
-      <w:r>
-        <w:t xml:space="preserve"> </w:t>
-      </w:r>
-      <w:r>
-        <w:br/>
-      </w:r>
-      <w:r>
-        <w:t>T</w:t>
-      </w:r>
-      <w:r>
-        <w:t xml:space="preserve"> </w:t>
-      </w:r>
-      <w:r>
-        <w:t>T</w:t>
-      </w:r>
-      <w:r>
-        <w:t xml:space="preserve"> </w:t>
-      </w:r>
-      <w:r>
-        <w:t>S</w:t>
-      </w:r>
-      <w:r>
-        <w:t xml:space="preserve"> </w:t>
-      </w:r>
-      <w:r>
-        <w:t>N</w:t>
-      </w:r>
-      <w:r>
-        <w:t xml:space="preserve"> </w:t>
-      </w:r>
-      <w:r>
-        <w:t>S</w:t>
-      </w:r>
-      <w:r>
-        <w:t xml:space="preserve"> </w:t>
-      </w:r>
-      <w:r>
-        <w:t>W</w:t>
-      </w:r>
-      <w:r>
-        <w:t xml:space="preserve"> </w:t>
-      </w:r>
-      <w:r>
-        <w:t>I</w:t>
-      </w:r>
-      <w:r>
-        <w:t xml:space="preserve"> </w:t>
-      </w:r>
-      <w:r>
-        <w:t>A</w:t>
-      </w:r>
-      <w:r>
-        <w:t xml:space="preserve"> </w:t>
-      </w:r>
-      <w:r>
-        <w:t>E</w:t>
-      </w:r>
-      <w:r>
-        <w:t xml:space="preserve"> </w:t>
-      </w:r>
-      <w:r>
-        <w:t>S</w:t>
-      </w:r>
-      <w:r>
-        <w:t xml:space="preserve"> </w:t>
-      </w:r>
-      <w:r>
-        <w:t>C</w:t>
-      </w:r>
-      <w:r>
-        <w:t xml:space="preserve"> </w:t>
-      </w:r>
-      <w:r>
-        <w:t>V</w:t>
-      </w:r>
-      <w:r>
-        <w:t xml:space="preserve"> </w:t>
-      </w:r>
-      <w:r>
-        <w:t>L</w:t>
-      </w:r>
-      <w:r>
-        <w:t xml:space="preserve"> </w:t>
-      </w:r>
-      <w:r>
-        <w:t>R</w:t>
-      </w:r>
-      <w:r>
-        <w:t xml:space="preserve"> </w:t>
-      </w:r>
-      <w:r>
-        <w:t>B</w:t>
-      </w:r>
-      <w:r>
-        <w:t xml:space="preserve"> </w:t>
-      </w:r>
-      <w:r>
-        <w:t>X</w:t>
-      </w:r>
-      <w:r>
-        <w:t xml:space="preserve"> </w:t>
-      </w:r>
-      <w:r>
-        <w:t>U</w:t>
-      </w:r>
-      <w:r>
-        <w:t xml:space="preserve"> </w:t>
-      </w:r>
-      <w:r>
-        <w:t>F</w:t>
-      </w:r>
-      <w:r>
-        <w:t xml:space="preserve"> </w:t>
-      </w:r>
-      <w:r>
-        <w:t>P</w:t>
-      </w:r>
-      <w:r>
-        <w:t xml:space="preserve"> </w:t>
-      </w:r>
-      <w:r>
-        <w:t>V</w:t>
-      </w:r>
-      <w:r>
-        <w:t xml:space="preserve"> </w:t>
-      </w:r>
-      <w:r>
-        <w:br/>
-      </w:r>
-      <w:r>
-        <w:t>T</w:t>
-      </w:r>
-      <w:r>
-        <w:t xml:space="preserve"> </w:t>
-      </w:r>
-      <w:r>
-        <w:t>A</w:t>
-      </w:r>
-      <w:r>
-        <w:t xml:space="preserve"> </w:t>
-      </w:r>
-      <w:r>
-        <w:t>G</w:t>
-      </w:r>
-      <w:r>
-        <w:t xml:space="preserve"> </w:t>
-      </w:r>
-      <w:r>
-        <w:t>U</w:t>
-      </w:r>
-      <w:r>
-        <w:t xml:space="preserve"> </w:t>
-      </w:r>
-      <w:r>
-        <w:t>W</w:t>
-      </w:r>
-      <w:r>
-        <w:t xml:space="preserve"> </w:t>
-      </w:r>
-      <w:r>
-        <w:t>V</w:t>
-      </w:r>
-      <w:r>
-        <w:t xml:space="preserve"> </w:t>
-      </w:r>
-      <w:r>
-        <w:t>C</w:t>
-      </w:r>
-      <w:r>
-        <w:t xml:space="preserve"> </w:t>
-      </w:r>
-      <w:r>
-        <w:t>E</w:t>
-      </w:r>
-      <w:r>
-        <w:t xml:space="preserve"> </w:t>
-      </w:r>
-      <w:r>
-        <w:t>U</w:t>
-      </w:r>
-      <w:r>
-        <w:t xml:space="preserve"> </w:t>
-      </w:r>
-      <w:r>
-        <w:t>M</w:t>
-      </w:r>
-      <w:r>
-        <w:t xml:space="preserve"> </w:t>
-      </w:r>
-      <w:r>
-        <w:t>O</w:t>
-      </w:r>
-      <w:r>
-        <w:t xml:space="preserve"> </w:t>
-      </w:r>
-      <w:r>
-        <w:t>H</w:t>
-      </w:r>
-      <w:r>
-        <w:t xml:space="preserve"> </w:t>
-      </w:r>
-      <w:r>
-        <w:t>A</w:t>
-      </w:r>
-      <w:r>
-        <w:t xml:space="preserve"> </w:t>
-      </w:r>
-      <w:r>
-        <w:t>U</w:t>
-      </w:r>
-      <w:r>
-        <w:t xml:space="preserve"> </w:t>
-      </w:r>
-      <w:r>
-        <w:t>S</w:t>
-      </w:r>
-      <w:r>
-        <w:t xml:space="preserve"> </w:t>
-      </w:r>
-      <w:r>
-        <w:t>U</w:t>
-      </w:r>
-      <w:r>
-        <w:t xml:space="preserve"> </w:t>
-      </w:r>
-      <w:r>
-        <w:t>F</w:t>
-      </w:r>
-      <w:r>
-        <w:t xml:space="preserve"> </w:t>
-      </w:r>
-      <w:r>
-        <w:t>C</w:t>
-      </w:r>
-      <w:r>
-        <w:t xml:space="preserve"> </w:t>
-      </w:r>
-      <w:r>
-        <w:t>I</w:t>
-      </w:r>
-      <w:r>
-        <w:t xml:space="preserve"> </w:t>
-      </w:r>
-      <w:r>
-        <w:t>Q</w:t>
-      </w:r>
-      <w:r>
-        <w:t xml:space="preserve"> </w:t>
-      </w:r>
-      <w:r>
-        <w:br/>
-      </w:r>
-      <w:r>
-        <w:t>Q</w:t>
-      </w:r>
-      <w:r>
-        <w:t xml:space="preserve"> </w:t>
-      </w:r>
-      <w:r>
-        <w:t>C</w:t>
-      </w:r>
-      <w:r>
-        <w:t xml:space="preserve"> </w:t>
-      </w:r>
-      <w:r>
-        <w:t>R</w:t>
-      </w:r>
-      <w:r>
-        <w:t xml:space="preserve"> </w:t>
-      </w:r>
-      <w:r>
-        <w:t>T</w:t>
-      </w:r>
-      <w:r>
-        <w:t xml:space="preserve"> </w:t>
-      </w:r>
-      <w:r>
-        <w:t>F</w:t>
-      </w:r>
-      <w:r>
-        <w:t xml:space="preserve"> </w:t>
-      </w:r>
-      <w:r>
-        <w:t>O</w:t>
-      </w:r>
-      <w:r>
-        <w:t xml:space="preserve"> </w:t>
-      </w:r>
-      <w:r>
-        <w:t>H</w:t>
-      </w:r>
-      <w:r>
-        <w:t xml:space="preserve"> </w:t>
-      </w:r>
-      <w:r>
-        <w:t>B</w:t>
-      </w:r>
-      <w:r>
-        <w:t xml:space="preserve"> </w:t>
-      </w:r>
-      <w:r>
-        <w:t>K</w:t>
-      </w:r>
-      <w:r>
-        <w:t xml:space="preserve"> </w:t>
-      </w:r>
-      <w:r>
-        <w:t>L</w:t>
-      </w:r>
-      <w:r>
-        <w:t xml:space="preserve"> </w:t>
-      </w:r>
-      <w:r>
-        <w:t>J</w:t>
-      </w:r>
-      <w:r>
-        <w:t xml:space="preserve"> </w:t>
-      </w:r>
-      <w:r>
-        <w:t>E</w:t>
-      </w:r>
-      <w:r>
-        <w:t xml:space="preserve"> </w:t>
-      </w:r>
-      <w:r>
-        <w:t>R</w:t>
-      </w:r>
-      <w:r>
-        <w:t xml:space="preserve"> </w:t>
-      </w:r>
-      <w:r>
-        <w:t>J</w:t>
-      </w:r>
-      <w:r>
-        <w:t xml:space="preserve"> </w:t>
-      </w:r>
-      <w:r>
-        <w:t>U</w:t>
-      </w:r>
-      <w:r>
-        <w:t xml:space="preserve"> </w:t>
-      </w:r>
-      <w:r>
-        <w:t>Y</w:t>
-      </w:r>
-      <w:r>
-        <w:t xml:space="preserve"> </w:t>
-      </w:r>
-      <w:r>
-        <w:t>U</w:t>
-      </w:r>
-      <w:r>
-        <w:t xml:space="preserve"> </w:t>
-      </w:r>
-      <w:r>
-        <w:t>P</w:t>
-      </w:r>
-      <w:r>
-        <w:t xml:space="preserve"> </w:t>
-      </w:r>
-      <w:r>
-        <w:t>A</w:t>
-      </w:r>
-      <w:r>
-        <w:t xml:space="preserve"> </w:t>
-      </w:r>
-      <w:r>
-        <w:t>X</w:t>
-      </w:r>
-      <w:r>
-        <w:t xml:space="preserve"> </w:t>
-      </w:r>
-      <w:r>
-        <w:br/>
-      </w:r>
-      <w:r>
-        <w:t>A</w:t>
-      </w:r>
-      <w:r>
-        <w:t xml:space="preserve"> </w:t>
-      </w:r>
-      <w:r>
-        <w:t>O</w:t>
-      </w:r>
-      <w:r>
-        <w:t xml:space="preserve"> </w:t>
-      </w:r>
-      <w:r>
-        <w:t>A</w:t>
-      </w:r>
-      <w:r>
-        <w:t xml:space="preserve"> </w:t>
-      </w:r>
-      <w:r>
-        <w:t>S</w:t>
-      </w:r>
-      <w:r>
-        <w:t xml:space="preserve"> </w:t>
-      </w:r>
-      <w:r>
-        <w:t>V</w:t>
-      </w:r>
-      <w:r>
-        <w:t xml:space="preserve"> </w:t>
-      </w:r>
-      <w:r>
-        <w:t>C</w:t>
-      </w:r>
-      <w:r>
-        <w:t xml:space="preserve"> </w:t>
-      </w:r>
-      <w:r>
-        <w:t>H</w:t>
-      </w:r>
-      <w:r>
-        <w:t xml:space="preserve"> </w:t>
-      </w:r>
-      <w:r>
-        <w:t>W</w:t>
-      </w:r>
-      <w:r>
-        <w:t xml:space="preserve"> </w:t>
-      </w:r>
-      <w:r>
-        <w:t>E</w:t>
-      </w:r>
-      <w:r>
-        <w:t xml:space="preserve"> </w:t>
-      </w:r>
-      <w:r>
-        <w:t>X</w:t>
-      </w:r>
-      <w:r>
-        <w:t xml:space="preserve"> </w:t>
-      </w:r>
-      <w:r>
-        <w:t>E</w:t>
-      </w:r>
-      <w:r>
-        <w:t xml:space="preserve"> </w:t>
-      </w:r>
-      <w:r>
-        <w:t>G</w:t>
-      </w:r>
-      <w:r>
-        <w:t xml:space="preserve"> </w:t>
-      </w:r>
-      <w:r>
-        <w:t>Q</w:t>
-      </w:r>
-      <w:r>
-        <w:t xml:space="preserve"> </w:t>
-      </w:r>
-      <w:r>
-        <w:t>V</w:t>
-      </w:r>
-      <w:r>
-        <w:t xml:space="preserve"> </w:t>
-      </w:r>
-      <w:r>
-        <w:t>P</w:t>
-      </w:r>
-      <w:r>
-        <w:t xml:space="preserve"> </w:t>
-      </w:r>
-      <w:r>
-        <w:t>K</w:t>
-      </w:r>
-      <w:r>
-        <w:t xml:space="preserve"> </w:t>
-      </w:r>
-      <w:r>
-        <w:t>Q</w:t>
-      </w:r>
-      <w:r>
-        <w:t xml:space="preserve"> </w:t>
-      </w:r>
-      <w:r>
-        <w:t>K</w:t>
-      </w:r>
-      <w:r>
-        <w:t xml:space="preserve"> </w:t>
-      </w:r>
-      <w:r>
-        <w:t>Q</w:t>
-      </w:r>
-      <w:r>
-        <w:t xml:space="preserve"> </w:t>
-      </w:r>
-      <w:r>
-        <w:t>G</w:t>
-      </w:r>
-      <w:r>
-        <w:t xml:space="preserve"> </w:t>
-      </w:r>
-      <w:r>
-        <w:br/>
-      </w:r>
-      <w:r>
-        <w:t>R</w:t>
-      </w:r>
-      <w:r>
-        <w:t xml:space="preserve"> </w:t>
-      </w:r>
-      <w:r>
-        <w:t>S</w:t>
-      </w:r>
-      <w:r>
-        <w:t xml:space="preserve"> </w:t>
-      </w:r>
-      <w:r>
-        <w:t>P</w:t>
-      </w:r>
-      <w:r>
-        <w:t xml:space="preserve"> </w:t>
-      </w:r>
-      <w:r>
-        <w:t>A</w:t>
-      </w:r>
-      <w:r>
-        <w:t xml:space="preserve"> </w:t>
-      </w:r>
-      <w:r>
-        <w:t>T</w:t>
-      </w:r>
-      <w:r>
-        <w:t xml:space="preserve"> </w:t>
-      </w:r>
-      <w:r>
-        <w:t>R</w:t>
-      </w:r>
-      <w:r>
-        <w:t xml:space="preserve"> </w:t>
-      </w:r>
-      <w:r>
-        <w:t>X</w:t>
-      </w:r>
-      <w:r>
-        <w:t xml:space="preserve"> </w:t>
-      </w:r>
-      <w:r>
-        <w:t>H</w:t>
-      </w:r>
-      <w:r>
-        <w:t xml:space="preserve"> </w:t>
-      </w:r>
-      <w:r>
-        <w:t>I</w:t>
-      </w:r>
-      <w:r>
-        <w:t xml:space="preserve"> </w:t>
-      </w:r>
-      <w:r>
-        <w:t>J</w:t>
-      </w:r>
-      <w:r>
-        <w:t xml:space="preserve"> </w:t>
-      </w:r>
-      <w:r>
-        <w:t>E</w:t>
-      </w:r>
-      <w:r>
-        <w:t xml:space="preserve"> </w:t>
-      </w:r>
-      <w:r>
-        <w:t>O</w:t>
-      </w:r>
-      <w:r>
-        <w:t xml:space="preserve"> </w:t>
-      </w:r>
-      <w:r>
-        <w:t>O</w:t>
-      </w:r>
-      <w:r>
-        <w:t xml:space="preserve"> </w:t>
-      </w:r>
-      <w:r>
-        <w:t>U</w:t>
-      </w:r>
-      <w:r>
-        <w:t xml:space="preserve"> </w:t>
-      </w:r>
-      <w:r>
-        <w:t>Z</w:t>
-      </w:r>
-      <w:r>
-        <w:t xml:space="preserve"> </w:t>
-      </w:r>
-      <w:r>
-        <w:t>H</w:t>
-      </w:r>
-      <w:r>
-        <w:t xml:space="preserve"> </w:t>
-      </w:r>
-      <w:r>
-        <w:t>W</w:t>
-      </w:r>
-      <w:r>
-        <w:t xml:space="preserve"> </w:t>
-      </w:r>
-      <w:r>
-        <w:t>O</w:t>
-      </w:r>
-      <w:r>
-        <w:t xml:space="preserve"> </w:t>
-      </w:r>
-      <w:r>
-        <w:t>L</w:t>
-      </w:r>
-      <w:r>
-        <w:t xml:space="preserve"> </w:t>
-      </w:r>
-      <w:r>
-        <w:t>H</w:t>
-      </w:r>
-      <w:r>
-        <w:t xml:space="preserve"> </w:t>
-      </w:r>
-      <w:r>
-        <w:br/>
-      </w:r>
-      <w:r>
-        <w:t>N</w:t>
-      </w:r>
-      <w:r>
-        <w:t xml:space="preserve"> </w:t>
-      </w:r>
-      <w:r>
-        <w:t>Z</w:t>
-      </w:r>
-      <w:r>
-        <w:t xml:space="preserve"> </w:t>
-      </w:r>
-      <w:r>
-        <w:t>E</w:t>
-      </w:r>
-      <w:r>
-        <w:t xml:space="preserve"> </w:t>
-      </w:r>
-      <w:r>
-        <w:t>C</w:t>
-      </w:r>
-      <w:r>
-        <w:t xml:space="preserve"> </w:t>
-      </w:r>
-      <w:r>
-        <w:t>N</w:t>
-      </w:r>
-      <w:r>
-        <w:t xml:space="preserve"> </w:t>
-      </w:r>
-      <w:r>
-        <w:t>J</w:t>
-      </w:r>
-      <w:r>
-        <w:t xml:space="preserve"> </w:t>
-      </w:r>
-      <w:r>
-        <w:t>R</w:t>
-      </w:r>
-      <w:r>
-        <w:t xml:space="preserve"> </w:t>
-      </w:r>
-      <w:r>
-        <w:t>W</w:t>
-      </w:r>
-      <w:r>
-        <w:t xml:space="preserve"> </w:t>
-      </w:r>
-      <w:r>
-        <w:t>L</w:t>
-      </w:r>
-      <w:r>
-        <w:t xml:space="preserve"> </w:t>
-      </w:r>
-      <w:r>
-        <w:t>R</w:t>
-      </w:r>
-      <w:r>
-        <w:t xml:space="preserve"> </w:t>
-      </w:r>
-      <w:r>
-        <w:t>O</w:t>
-      </w:r>
-      <w:r>
-        <w:t xml:space="preserve"> </w:t>
-      </w:r>
-      <w:r>
-        <w:t>F</w:t>
-      </w:r>
-      <w:r>
-        <w:t xml:space="preserve"> </w:t>
-      </w:r>
-      <w:r>
-        <w:t>V</w:t>
-      </w:r>
-      <w:r>
-        <w:t xml:space="preserve"> </w:t>
-      </w:r>
-      <w:r>
-        <w:t>N</w:t>
-      </w:r>
-      <w:r>
-        <w:t xml:space="preserve"> </w:t>
-      </w:r>
-      <w:r>
-        <w:t>K</w:t>
-      </w:r>
-      <w:r>
-        <w:t xml:space="preserve"> </w:t>
-      </w:r>
-      <w:r>
-        <w:t>B</w:t>
-      </w:r>
-      <w:r>
-        <w:t xml:space="preserve"> </w:t>
-      </w:r>
-      <w:r>
-        <w:t>C</w:t>
-      </w:r>
-      <w:r>
-        <w:t xml:space="preserve"> </w:t>
-      </w:r>
-      <w:r>
-        <w:t>Y</w:t>
-      </w:r>
-      <w:r>
-        <w:t xml:space="preserve"> </w:t>
-      </w:r>
-      <w:r>
-        <w:t>K</w:t>
-      </w:r>
-      <w:r>
-        <w:t xml:space="preserve"> </w:t>
-      </w:r>
-      <w:r>
-        <w:t>W</w:t>
-      </w:r>
-      <w:r>
-        <w:t xml:space="preserve"> </w:t>
-      </w:r>
-      <w:r>
-        <w:br/>
-      </w:r>
-      <w:r>
-        <w:t>R</w:t>
-      </w:r>
-      <w:r>
-        <w:t xml:space="preserve"> </w:t>
-      </w:r>
-      <w:r>
-        <w:t>O</w:t>
-      </w:r>
-      <w:r>
-        <w:t xml:space="preserve"> </w:t>
-      </w:r>
-      <w:r>
-        <w:t>S</w:t>
-      </w:r>
-      <w:r>
-        <w:t xml:space="preserve"> </w:t>
-      </w:r>
-      <w:r>
-        <w:t>R</w:t>
-      </w:r>
-      <w:r>
-        <w:t xml:space="preserve"> </w:t>
-      </w:r>
-      <w:r>
-        <w:t>Q</w:t>
-      </w:r>
-      <w:r>
-        <w:t xml:space="preserve"> </w:t>
-      </w:r>
-      <w:r>
-        <w:t>H</w:t>
-      </w:r>
-      <w:r>
-        <w:t xml:space="preserve"> </w:t>
-      </w:r>
-      <w:r>
-        <w:t>H</w:t>
-      </w:r>
-      <w:r>
-        <w:t xml:space="preserve"> </w:t>
-      </w:r>
-      <w:r>
-        <w:t>H</w:t>
-      </w:r>
-      <w:r>
-        <w:t xml:space="preserve"> </w:t>
-      </w:r>
-      <w:r>
-        <w:t>U</w:t>
-      </w:r>
-      <w:r>
-        <w:t xml:space="preserve"> </w:t>
-      </w:r>
-      <w:r>
-        <w:t>P</w:t>
-      </w:r>
-      <w:r>
-        <w:t xml:space="preserve"> </w:t>
-      </w:r>
-      <w:r>
-        <w:t>R</w:t>
-      </w:r>
-      <w:r>
-        <w:t xml:space="preserve"> </w:t>
-      </w:r>
-      <w:r>
-        <w:t>B</w:t>
-      </w:r>
-      <w:r>
-        <w:t xml:space="preserve"> </w:t>
-      </w:r>
-      <w:r>
-        <w:t>A</w:t>
-      </w:r>
-      <w:r>
-        <w:t xml:space="preserve"> </w:t>
-      </w:r>
-      <w:r>
-        <w:t>C</w:t>
-      </w:r>
-      <w:r>
-        <w:t xml:space="preserve"> </w:t>
-      </w:r>
-      <w:r>
-        <w:t>O</w:t>
-      </w:r>
-      <w:r>
-        <w:t xml:space="preserve"> </w:t>
-      </w:r>
-      <w:r>
-        <w:t>N</w:t>
-      </w:r>
-      <w:r>
-        <w:t xml:space="preserve"> </w:t>
-      </w:r>
-      <w:r>
-        <w:t>C</w:t>
-      </w:r>
-      <w:r>
-        <w:t xml:space="preserve"> </w:t>
-      </w:r>
-      <w:r>
-        <w:t>U</w:t>
-      </w:r>
-      <w:r>
-        <w:t xml:space="preserve"> </w:t>
-      </w:r>
-      <w:r>
-        <w:t>I</w:t>
-      </w:r>
-      <w:r>
-        <w:t xml:space="preserve"> </w:t>
-      </w:r>
-      <w:r>
-        <w:t>C</w:t>
-      </w:r>
-      <w:r>
-        <w:t xml:space="preserve"> </w:t>
-      </w:r>
-      <w:r>
-        <w:br/>
-      </w:r>
-      <w:r>
-        <w:t>Y</w:t>
-      </w:r>
-      <w:r>
-        <w:t xml:space="preserve"> </w:t>
-      </w:r>
-      <w:r>
-        <w:t>L</w:t>
-      </w:r>
-      <w:r>
-        <w:t xml:space="preserve"> </w:t>
-      </w:r>
-      <w:r>
-        <w:t>F</w:t>
-      </w:r>
-      <w:r>
-        <w:t xml:space="preserve"> </w:t>
-      </w:r>
-      <w:r>
-        <w:t>R</w:t>
-      </w:r>
-      <w:r>
-        <w:t xml:space="preserve"> </w:t>
-      </w:r>
-      <w:r>
-        <w:t>I</w:t>
-      </w:r>
-      <w:r>
-        <w:t xml:space="preserve"> </w:t>
-      </w:r>
-      <w:r>
-        <w:t>E</w:t>
-      </w:r>
-      <w:r>
-        <w:t xml:space="preserve"> </w:t>
-      </w:r>
-      <w:r>
-        <w:t>S</w:t>
-      </w:r>
-      <w:r>
-        <w:t xml:space="preserve"> </w:t>
-      </w:r>
-      <w:r>
-        <w:t>L</w:t>
-      </w:r>
-      <w:r>
-        <w:t xml:space="preserve"> </w:t>
-      </w:r>
-      <w:r>
-        <w:t>Q</w:t>
-      </w:r>
-      <w:r>
-        <w:t xml:space="preserve"> </w:t>
-      </w:r>
-      <w:r>
-        <w:t>I</w:t>
-      </w:r>
-      <w:r>
-        <w:t xml:space="preserve"> </w:t>
-      </w:r>
-      <w:r>
-        <w:t>A</w:t>
-      </w:r>
-      <w:r>
-        <w:t xml:space="preserve"> </w:t>
-      </w:r>
-      <w:r>
-        <w:t>C</w:t>
-      </w:r>
-      <w:r>
-        <w:t xml:space="preserve"> </w:t>
-      </w:r>
-      <w:r>
-        <w:t>R</w:t>
-      </w:r>
-      <w:r>
-        <w:t xml:space="preserve"> </w:t>
-      </w:r>
-      <w:r>
-        <w:t>O</w:t>
-      </w:r>
-      <w:r>
-        <w:t xml:space="preserve"> </w:t>
-      </w:r>
-      <w:r>
-        <w:t>I</w:t>
-      </w:r>
-      <w:r>
-        <w:t xml:space="preserve"> </w:t>
-      </w:r>
-      <w:r>
-        <w:t>S</w:t>
-      </w:r>
-      <w:r>
-        <w:t xml:space="preserve"> </w:t>
-      </w:r>
-      <w:r>
-        <w:t>S</w:t>
-      </w:r>
-      <w:r>
-        <w:t xml:space="preserve"> </w:t>
-      </w:r>
-      <w:r>
-        <w:t>A</w:t>
-      </w:r>
-      <w:r>
-        <w:t xml:space="preserve"> </w:t>
-      </w:r>
-      <w:r>
-        <w:t>N</w:t>
-      </w:r>
-      <w:r>
-        <w:t xml:space="preserve"> </w:t>
-      </w:r>
-      <w:r>
-        <w:t>T</w:t>
-      </w:r>
-      <w:r>
-        <w:t xml:space="preserve"> </w:t>
-      </w:r>
-      <w:r>
-        <w:br/>
-      </w:r>
-      <w:r>
-        <w:t>J</w:t>
-      </w:r>
-      <w:r>
-        <w:t xml:space="preserve"> </w:t>
-      </w:r>
-      <w:r>
-        <w:t>V</w:t>
-      </w:r>
-      <w:r>
-        <w:t xml:space="preserve"> </w:t>
-      </w:r>
-      <w:r>
-        <w:t>V</w:t>
-      </w:r>
-      <w:r>
-        <w:t xml:space="preserve"> </w:t>
-      </w:r>
-      <w:r>
-        <w:t>M</w:t>
-      </w:r>
-      <w:r>
-        <w:t xml:space="preserve"> </w:t>
-      </w:r>
-      <w:r>
-        <w:t>S</w:t>
-      </w:r>
-      <w:r>
-        <w:t xml:space="preserve"> </w:t>
-      </w:r>
-      <w:r>
-        <w:t>Z</w:t>
-      </w:r>
-      <w:r>
-        <w:t xml:space="preserve"> </w:t>
-      </w:r>
-      <w:r>
-        <w:t>X</w:t>
-      </w:r>
-      <w:r>
-        <w:t xml:space="preserve"> </w:t>
-      </w:r>
-      <w:r>
-        <w:t>S</w:t>
-      </w:r>
-      <w:r>
-        <w:t xml:space="preserve"> </w:t>
-      </w:r>
-      <w:r>
-        <w:t>T</w:t>
-      </w:r>
-      <w:r>
-        <w:t xml:space="preserve"> </w:t>
-      </w:r>
-      <w:r>
-        <w:t>Z</w:t>
-      </w:r>
-      <w:r>
-        <w:t xml:space="preserve"> </w:t>
-      </w:r>
-      <w:r>
-        <w:t>K</w:t>
-      </w:r>
-      <w:r>
-        <w:t xml:space="preserve"> </w:t>
-      </w:r>
-      <w:r>
-        <w:t>H</w:t>
-      </w:r>
-      <w:r>
-        <w:t xml:space="preserve"> </w:t>
-      </w:r>
-      <w:r>
-        <w:t>H</w:t>
-      </w:r>
-      <w:r>
-        <w:t xml:space="preserve"> </w:t>
-      </w:r>
-      <w:r>
-        <w:t>Q</w:t>
-      </w:r>
-      <w:r>
-        <w:t xml:space="preserve"> </w:t>
-      </w:r>
-      <w:r>
-        <w:t>H</w:t>
-      </w:r>
-      <w:r>
-        <w:t xml:space="preserve"> </w:t>
-      </w:r>
-      <w:r>
-        <w:t>C</w:t>
-      </w:r>
-      <w:r>
-        <w:t xml:space="preserve"> </w:t>
-      </w:r>
-      <w:r>
-        <w:t>X</w:t>
-      </w:r>
-      <w:r>
-        <w:t xml:space="preserve"> </w:t>
-      </w:r>
-      <w:r>
-        <w:t>F</w:t>
-      </w:r>
-      <w:r>
-        <w:t xml:space="preserve"> </w:t>
-      </w:r>
-      <w:r>
-        <w:t>Z</w:t>
-      </w:r>
-      <w:r>
-        <w:t xml:space="preserve"> </w:t>
-      </w:r>
-      <w:r>
-        <w:t>H</w:t>
-      </w:r>
-      <w:r>
-        <w:t xml:space="preserve"> </w:t>
-      </w:r>
-      <w:r>
-        <w:br/>
-      </w:r>
-      <w:r>
-        <w:t>P</w:t>
-      </w:r>
-      <w:r>
-        <w:t xml:space="preserve"> </w:t>
-      </w:r>
-      <w:r>
-        <w:t>A</w:t>
-      </w:r>
-      <w:r>
-        <w:t xml:space="preserve"> </w:t>
-      </w:r>
-      <w:r>
-        <w:t>S</w:t>
-      </w:r>
-      <w:r>
-        <w:t xml:space="preserve"> </w:t>
-      </w:r>
-      <w:r>
-        <w:t>T</w:t>
-      </w:r>
-      <w:r>
-        <w:t xml:space="preserve"> </w:t>
-      </w:r>
-      <w:r>
-        <w:t>A</w:t>
-      </w:r>
-      <w:r>
-        <w:t xml:space="preserve"> </w:t>
-      </w:r>
-      <w:r>
-        <w:t>U</w:t>
-      </w:r>
-      <w:r>
-        <w:t xml:space="preserve"> </w:t>
-      </w:r>
-      <w:r>
-        <w:t>C</w:t>
-      </w:r>
-      <w:r>
-        <w:t xml:space="preserve"> </w:t>
-      </w:r>
-      <w:r>
-        <w:t>A</w:t>
-      </w:r>
-      <w:r>
-        <w:t xml:space="preserve"> </w:t>
-      </w:r>
-      <w:r>
-        <w:t>M</w:t>
-      </w:r>
-      <w:r>
-        <w:t xml:space="preserve"> </w:t>
-      </w:r>
-      <w:r>
-        <w:t>Z</w:t>
-      </w:r>
-      <w:r>
-        <w:t xml:space="preserve"> </w:t>
-      </w:r>
-      <w:r>
-        <w:t>Q</w:t>
-      </w:r>
-      <w:r>
-        <w:t xml:space="preserve"> </w:t>
-      </w:r>
-      <w:r>
-        <w:t>F</w:t>
-      </w:r>
-      <w:r>
-        <w:t xml:space="preserve"> </w:t>
-      </w:r>
-      <w:r>
-        <w:t>Q</w:t>
-      </w:r>
-      <w:r>
-        <w:t xml:space="preserve"> </w:t>
-      </w:r>
-      <w:r>
-        <w:t>K</w:t>
-      </w:r>
-      <w:r>
-        <w:t xml:space="preserve"> </w:t>
-      </w:r>
-      <w:r>
-        <w:t>V</w:t>
-      </w:r>
-      <w:r>
-        <w:t xml:space="preserve"> </w:t>
-      </w:r>
-      <w:r>
-        <w:t>F</w:t>
-      </w:r>
-      <w:r>
-        <w:t xml:space="preserve"> </w:t>
-      </w:r>
-      <w:r>
-        <w:t>U</w:t>
-      </w:r>
-      <w:r>
-        <w:t xml:space="preserve"> </w:t>
-      </w:r>
-      <w:r>
-        <w:t>G</w:t>
-      </w:r>
-      <w:r>
-        <w:t xml:space="preserve"> </w:t>
-      </w:r>
-      <w:r>
-        <w:t>W</w:t>
-      </w:r>
-      <w:r>
-        <w:t xml:space="preserve"> </w:t>
-      </w:r>
-      <w:r>
-        <w:t>Q</w:t>
-      </w:r>
-      <w:r>
-        <w:t xml:space="preserve"> </w:t>
-      </w:r>
-      <w:r>
-        <w:br/>
-      </w:r>
-      <w:r>
-        <w:t>K</w:t>
-      </w:r>
-      <w:r>
-        <w:t xml:space="preserve"> </w:t>
-      </w:r>
-      <w:r>
-        <w:t>V</w:t>
-      </w:r>
-      <w:r>
-        <w:t xml:space="preserve"> </w:t>
-      </w:r>
-      <w:r>
-        <w:t>H</w:t>
-      </w:r>
-      <w:r>
-        <w:t xml:space="preserve"> </w:t>
-      </w:r>
-      <w:r>
-        <w:t>S</w:t>
-      </w:r>
-      <w:r>
-        <w:t xml:space="preserve"> </w:t>
-      </w:r>
-      <w:r>
-        <w:t>L</w:t>
-      </w:r>
-      <w:r>
-        <w:t xml:space="preserve"> </w:t>
-      </w:r>
-      <w:r>
-        <w:t>Q</w:t>
-      </w:r>
-      <w:r>
-        <w:t xml:space="preserve"> </w:t>
-      </w:r>
-      <w:r>
-        <w:t>L</w:t>
-      </w:r>
-      <w:r>
-        <w:t xml:space="preserve"> </w:t>
-      </w:r>
-      <w:r>
-        <w:t>N</w:t>
-      </w:r>
-      <w:r>
-        <w:t xml:space="preserve"> </w:t>
-      </w:r>
-      <w:r>
-        <w:t>X</w:t>
-      </w:r>
-      <w:r>
-        <w:t xml:space="preserve"> </w:t>
-      </w:r>
-      <w:r>
-        <w:t>A</w:t>
-      </w:r>
-      <w:r>
-        <w:t xml:space="preserve"> </w:t>
-      </w:r>
-      <w:r>
-        <w:t>Q</w:t>
-      </w:r>
-      <w:r>
-        <w:t xml:space="preserve"> </w:t>
-      </w:r>
-      <w:r>
-        <w:t>U</w:t>
-      </w:r>
-      <w:r>
-        <w:t xml:space="preserve"> </w:t>
-      </w:r>
-      <w:r>
-        <w:t>A</w:t>
-      </w:r>
-      <w:r>
-        <w:t xml:space="preserve"> </w:t>
-      </w:r>
-      <w:r>
-        <w:t>B</w:t>
-      </w:r>
-      <w:r>
-        <w:t xml:space="preserve"> </w:t>
-      </w:r>
-      <w:r>
-        <w:t>M</w:t>
-      </w:r>
-      <w:r>
-        <w:t xml:space="preserve"> </w:t>
-      </w:r>
-      <w:r>
-        <w:t>P</w:t>
-      </w:r>
-      <w:r>
-        <w:t xml:space="preserve"> </w:t>
-      </w:r>
-      <w:r>
-        <w:t>S</w:t>
-      </w:r>
-      <w:r>
-        <w:t xml:space="preserve"> </w:t>
-      </w:r>
-      <w:r>
-        <w:t>R</w:t>
-      </w:r>
-      <w:r>
-        <w:t xml:space="preserve"> </w:t>
-      </w:r>
-      <w:r>
-        <w:t>A</w:t>
-      </w:r>
-      <w:r>
-        <w:t xml:space="preserve"> </w:t>
-      </w:r>
-      <w:r>
-        <w:t>F</w:t>
-      </w:r>
-      <w:r>
-        <w:t xml:space="preserve"> </w:t>
-      </w:r>
-      <w:r>
-        <w:br/>
-      </w:r>
-      <w:r>
-        <w:t>P</w:t>
-      </w:r>
-      <w:r>
-        <w:t xml:space="preserve"> </w:t>
-      </w:r>
-      <w:r>
-        <w:t>Z</w:t>
-      </w:r>
-      <w:r>
-        <w:t xml:space="preserve"> </w:t>
-      </w:r>
-      <w:r>
-        <w:t>C</w:t>
-      </w:r>
-      <w:r>
-        <w:t xml:space="preserve"> </w:t>
-      </w:r>
-      <w:r>
-        <w:t>H</w:t>
-      </w:r>
-      <w:r>
-        <w:t xml:space="preserve"> </w:t>
-      </w:r>
-      <w:r>
-        <w:t>A</w:t>
-      </w:r>
-      <w:r>
-        <w:t xml:space="preserve"> </w:t>
-      </w:r>
-      <w:r>
-        <w:t>V</w:t>
-      </w:r>
-      <w:r>
-        <w:t xml:space="preserve"> </w:t>
-      </w:r>
-      <w:r>
-        <w:t>P</w:t>
-      </w:r>
-      <w:r>
-        <w:t xml:space="preserve"> </w:t>
-      </w:r>
-      <w:r>
-        <w:t>D</w:t>
-      </w:r>
-      <w:r>
-        <w:t xml:space="preserve"> </w:t>
-      </w:r>
-      <w:r>
-        <w:t>Z</w:t>
-      </w:r>
-      <w:r>
-        <w:t xml:space="preserve"> </w:t>
-      </w:r>
-      <w:r>
-        <w:t>W</w:t>
-      </w:r>
-      <w:r>
-        <w:t xml:space="preserve"> </w:t>
-      </w:r>
-      <w:r>
-        <w:t>A</w:t>
-      </w:r>
-      <w:r>
-        <w:t xml:space="preserve"> </w:t>
-      </w:r>
-      <w:r>
-        <w:t>F</w:t>
-      </w:r>
-      <w:r>
-        <w:t xml:space="preserve"> </w:t>
-      </w:r>
-      <w:r>
-        <w:t>F</w:t>
-      </w:r>
-      <w:r>
-        <w:t xml:space="preserve"> </w:t>
-      </w:r>
-      <w:r>
-        <w:t>L</w:t>
-      </w:r>
-      <w:r>
-        <w:t xml:space="preserve"> </w:t>
-      </w:r>
-      <w:r>
-        <w:t>E</w:t>
-      </w:r>
-      <w:r>
-        <w:t xml:space="preserve"> </w:t>
-      </w:r>
-      <w:r>
-        <w:t>S</w:t>
-      </w:r>
-      <w:r>
-        <w:t xml:space="preserve"> </w:t>
-      </w:r>
-      <w:r>
-        <w:t>S</w:t>
-      </w:r>
-      <w:r>
-        <w:t xml:space="preserve"> </w:t>
-      </w:r>
-      <w:r>
-        <w:t>X</w:t>
-      </w:r>
-      <w:r>
-        <w:t xml:space="preserve"> </w:t>
-      </w:r>
-      <w:r>
-        <w:t>F</w:t>
-      </w:r>
-      <w:r>
-        <w:t xml:space="preserve"> </w:t>
-      </w:r>
-      <w:r>
-        <w:t>W</w:t>
-      </w:r>
-      <w:r>
-        <w:t xml:space="preserve"> </w:t>
-      </w:r>
-      <w:r>
-        <w:br/>
-      </w:r>
-      <w:r>
-        <w:t>A</w:t>
-      </w:r>
-      <w:r>
-        <w:t xml:space="preserve"> </w:t>
-      </w:r>
-      <w:r>
-        <w:t>E</w:t>
-      </w:r>
-      <w:r>
-        <w:t xml:space="preserve"> </w:t>
-      </w:r>
-      <w:r>
-        <w:t>C</w:t>
-      </w:r>
-      <w:r>
-        <w:t xml:space="preserve"> </w:t>
-      </w:r>
-      <w:r>
-        <w:t>R</w:t>
-      </w:r>
-      <w:r>
-        <w:t xml:space="preserve"> </w:t>
-      </w:r>
-      <w:r>
-        <w:t>D</w:t>
-      </w:r>
-      <w:r>
-        <w:t xml:space="preserve"> </w:t>
-      </w:r>
-      <w:r>
-        <w:t>Y</w:t>
-      </w:r>
-      <w:r>
-        <w:t xml:space="preserve"> </w:t>
-      </w:r>
-      <w:r>
-        <w:t>W</w:t>
-      </w:r>
-      <w:r>
-        <w:t xml:space="preserve"> </w:t>
-      </w:r>
-      <w:r>
-        <w:t>W</w:t>
-      </w:r>
-      <w:r>
-        <w:t xml:space="preserve"> </w:t>
-      </w:r>
-      <w:r>
-        <w:t>I</w:t>
-      </w:r>
-      <w:r>
-        <w:t xml:space="preserve"> </w:t>
-      </w:r>
-      <w:r>
-        <w:t>M</w:t>
-      </w:r>
-      <w:r>
-        <w:t xml:space="preserve"> </w:t>
-      </w:r>
-      <w:r>
-        <w:t>P</w:t>
-      </w:r>
-      <w:r>
-        <w:t xml:space="preserve"> </w:t>
-      </w:r>
-      <w:r>
-        <w:t>P</w:t>
-      </w:r>
-      <w:r>
-        <w:t xml:space="preserve"> </w:t>
-      </w:r>
-      <w:r>
-        <w:t>P</w:t>
-      </w:r>
-      <w:r>
-        <w:t xml:space="preserve"> </w:t>
-      </w:r>
-      <w:r>
-        <w:t>P</w:t>
-      </w:r>
-      <w:r>
-        <w:t xml:space="preserve"> </w:t>
-      </w:r>
-      <w:r>
-        <w:t>I</w:t>
-      </w:r>
-      <w:r>
-        <w:t xml:space="preserve"> </w:t>
-      </w:r>
-      <w:r>
-        <w:t>M</w:t>
-      </w:r>
-      <w:r>
-        <w:t xml:space="preserve"> </w:t>
-      </w:r>
-      <w:r>
-        <w:t>Y</w:t>
-      </w:r>
-      <w:r>
-        <w:t xml:space="preserve"> </w:t>
-      </w:r>
-      <w:r>
-        <w:t>F</w:t>
-      </w:r>
-      <w:r>
-        <w:t xml:space="preserve"> </w:t>
-      </w:r>
-      <w:r>
-        <w:t>R</w:t>
-      </w:r>
-      <w:r>
-        <w:t xml:space="preserve"> </w:t>
-      </w:r>
-      <w:r>
-        <w:t>N</w:t>
-      </w:r>
-      <w:r>
-        <w:t xml:space="preserve"> </w:t>
-      </w:r>
-      <w:r>
-        <w:br/>
-      </w:r>
-      <w:r>
-        <w:t>N</w:t>
-      </w:r>
-      <w:r>
-        <w:t xml:space="preserve"> </w:t>
-      </w:r>
-      <w:r>
-        <w:t>J</w:t>
-      </w:r>
-      <w:r>
-        <w:t xml:space="preserve"> </w:t>
-      </w:r>
-      <w:r>
-        <w:t>W</w:t>
-      </w:r>
-      <w:r>
-        <w:t xml:space="preserve"> </w:t>
-      </w:r>
-      <w:r>
-        <w:t>I</w:t>
-      </w:r>
-      <w:r>
-        <w:t xml:space="preserve"> </w:t>
-      </w:r>
-      <w:r>
-        <w:t>J</w:t>
-      </w:r>
-      <w:r>
-        <w:t xml:space="preserve"> </w:t>
-      </w:r>
-      <w:r>
-        <w:t>N</w:t>
-      </w:r>
-      <w:r>
-        <w:t xml:space="preserve"> </w:t>
-      </w:r>
-      <w:r>
-        <w:t>B</w:t>
-      </w:r>
-      <w:r>
-        <w:t xml:space="preserve"> </w:t>
-      </w:r>
-      <w:r>
-        <w:t>I</w:t>
-      </w:r>
-      <w:r>
-        <w:t xml:space="preserve"> </w:t>
-      </w:r>
-      <w:r>
-        <w:t>Y</w:t>
-      </w:r>
-      <w:r>
-        <w:t xml:space="preserve"> </w:t>
-      </w:r>
-      <w:r>
-        <w:t>U</w:t>
-      </w:r>
-      <w:r>
-        <w:t xml:space="preserve"> </w:t>
-      </w:r>
-      <w:r>
-        <w:t>K</w:t>
-      </w:r>
-      <w:r>
-        <w:t xml:space="preserve"> </w:t>
-      </w:r>
-      <w:r>
-        <w:t>F</w:t>
-      </w:r>
-      <w:r>
-        <w:t xml:space="preserve"> </w:t>
-      </w:r>
-      <w:r>
-        <w:t>Z</w:t>
-      </w:r>
-      <w:r>
-        <w:t xml:space="preserve"> </w:t>
-      </w:r>
-      <w:r>
-        <w:t>E</w:t>
-      </w:r>
-      <w:r>
-        <w:t xml:space="preserve"> </w:t>
-      </w:r>
-      <w:r>
-        <w:t>V</w:t>
-      </w:r>
-      <w:r>
-        <w:t xml:space="preserve"> </w:t>
-      </w:r>
-      <w:r>
-        <w:t>E</w:t>
-      </w:r>
-      <w:r>
-        <w:t xml:space="preserve"> </w:t>
-      </w:r>
-      <w:r>
-        <w:t>Z</w:t>
-      </w:r>
-      <w:r>
-        <w:t xml:space="preserve"> </w:t>
-      </w:r>
-      <w:r>
-        <w:t>K</w:t>
-      </w:r>
-      <w:r>
-        <w:t xml:space="preserve"> </w:t>
-      </w:r>
-      <w:r>
-        <w:t>P</w:t>
-      </w:r>
-      <w:r>
-        <w:t xml:space="preserve"> </w:t>
-      </w:r>
-      <w:r>
-        <w:t>A</w:t>
-      </w:r>
-      <w:r>
-        <w:t xml:space="preserve"> </w:t>
-      </w:r>
-      <w:r>
-        <w:br/>
-      </w:r>
-      <w:r>
-        <w:t>C</w:t>
-      </w:r>
-      <w:r>
-        <w:t xml:space="preserve"> </w:t>
-      </w:r>
-      <w:r>
-        <w:t>N</w:t>
-      </w:r>
-      <w:r>
-        <w:t xml:space="preserve"> </w:t>
-      </w:r>
-      <w:r>
-        <w:t>X</w:t>
-      </w:r>
-      <w:r>
-        <w:t xml:space="preserve"> </w:t>
-      </w:r>
-      <w:r>
-        <w:t>M</w:t>
-      </w:r>
-      <w:r>
-        <w:t xml:space="preserve"> </w:t>
-      </w:r>
-      <w:r>
-        <w:t>B</w:t>
-      </w:r>
-      <w:r>
-        <w:t xml:space="preserve"> </w:t>
-      </w:r>
-      <w:r>
-        <w:t>K</w:t>
-      </w:r>
-      <w:r>
-        <w:t xml:space="preserve"> </w:t>
-      </w:r>
-      <w:r>
-        <w:t>U</w:t>
-      </w:r>
-      <w:r>
-        <w:t xml:space="preserve"> </w:t>
-      </w:r>
-      <w:r>
-        <w:t>C</w:t>
-      </w:r>
-      <w:r>
-        <w:t xml:space="preserve"> </w:t>
-      </w:r>
-      <w:r>
-        <w:t>P</w:t>
-      </w:r>
-      <w:r>
-        <w:t xml:space="preserve"> </w:t>
-      </w:r>
-      <w:r>
-        <w:t>S</w:t>
-      </w:r>
-      <w:r>
-        <w:t xml:space="preserve"> </w:t>
-      </w:r>
-      <w:r>
-        <w:t>U</w:t>
-      </w:r>
-      <w:r>
-        <w:t xml:space="preserve"> </w:t>
-      </w:r>
-      <w:r>
-        <w:t>S</w:t>
-      </w:r>
-      <w:r>
-        <w:t xml:space="preserve"> </w:t>
-      </w:r>
-      <w:r>
-        <w:t>H</w:t>
-      </w:r>
-      <w:r>
-        <w:t xml:space="preserve"> </w:t>
-      </w:r>
-      <w:r>
-        <w:t>I</w:t>
-      </w:r>
-      <w:r>
-        <w:t xml:space="preserve"> </w:t>
-      </w:r>
-      <w:r>
-        <w:t>E</w:t>
-      </w:r>
-      <w:r>
-        <w:t xml:space="preserve"> </w:t>
-      </w:r>
-      <w:r>
-        <w:t>W</w:t>
-      </w:r>
-      <w:r>
-        <w:t xml:space="preserve"> </w:t>
-      </w:r>
-      <w:r>
-        <w:t>U</w:t>
-      </w:r>
-      <w:r>
-        <w:t xml:space="preserve"> </w:t>
-      </w:r>
-      <w:r>
-        <w:t>G</w:t>
-      </w:r>
-      <w:r>
-        <w:t xml:space="preserve"> </w:t>
-      </w:r>
-      <w:r>
-        <w:t>Q</w:t>
-      </w:r>
-      <w:r>
-        <w:t xml:space="preserve"> </w:t>
-      </w:r>
-      <w:r>
-        <w:t>T</w:t>
-      </w:r>
-      <w:r>
-        <w:t xml:space="preserve"> </w:t>
-      </w:r>
-      <w:r>
-        <w:br/>
-      </w:r>
-      <w:r>
-        <w:t>A</w:t>
-      </w:r>
-      <w:r>
-        <w:t xml:space="preserve"> </w:t>
-      </w:r>
-      <w:r>
-        <w:t>W</w:t>
-      </w:r>
-      <w:r>
-        <w:t xml:space="preserve"> </w:t>
-      </w:r>
-      <w:r>
-        <w:t>H</w:t>
-      </w:r>
-      <w:r>
-        <w:t xml:space="preserve"> </w:t>
-      </w:r>
-      <w:r>
-        <w:t>P</w:t>
-      </w:r>
-      <w:r>
-        <w:t xml:space="preserve"> </w:t>
-      </w:r>
-      <w:r>
-        <w:t>M</w:t>
-      </w:r>
-      <w:r>
-        <w:t xml:space="preserve"> </w:t>
-      </w:r>
-      <w:r>
-        <w:t>M</w:t>
-      </w:r>
-      <w:r>
-        <w:t xml:space="preserve"> </w:t>
-      </w:r>
-      <w:r>
-        <w:t>U</w:t>
-      </w:r>
-      <w:r>
-        <w:t xml:space="preserve"> </w:t>
-      </w:r>
-      <w:r>
-        <w:t>H</w:t>
-      </w:r>
-      <w:r>
-        <w:t xml:space="preserve"> </w:t>
-      </w:r>
-      <w:r>
-        <w:t>M</w:t>
-      </w:r>
-      <w:r>
-        <w:t xml:space="preserve"> </w:t>
-      </w:r>
-      <w:r>
-        <w:t>X</w:t>
-      </w:r>
-      <w:r>
-        <w:t xml:space="preserve"> </w:t>
-      </w:r>
-      <w:r>
-        <w:t>F</w:t>
-      </w:r>
-      <w:r>
-        <w:t xml:space="preserve"> </w:t>
-      </w:r>
-      <w:r>
-        <w:t>O</w:t>
-      </w:r>
-      <w:r>
-        <w:t xml:space="preserve"> </w:t>
-      </w:r>
-      <w:r>
-        <w:t>E</w:t>
-      </w:r>
-      <w:r>
-        <w:t xml:space="preserve"> </w:t>
-      </w:r>
-      <w:r>
-        <w:t>C</w:t>
-      </w:r>
-      <w:r>
-        <w:t xml:space="preserve"> </w:t>
-      </w:r>
-      <w:r>
-        <w:t>Q</w:t>
-      </w:r>
-      <w:r>
-        <w:t xml:space="preserve"> </w:t>
-      </w:r>
-      <w:r>
-        <w:t>F</w:t>
-      </w:r>
-      <w:r>
-        <w:t xml:space="preserve"> </w:t>
-      </w:r>
-      <w:r>
-        <w:t>C</w:t>
-      </w:r>
-      <w:r>
-        <w:t xml:space="preserve"> </w:t>
-      </w:r>
-      <w:r>
-        <w:t>R</w:t>
-      </w:r>
-      <w:r>
-        <w:t xml:space="preserve"> </w:t>
-      </w:r>
-      <w:r>
-        <w:t>E</w:t>
-      </w:r>
-      <w:r>
-        <w:t xml:space="preserve"> </w:t>
-      </w:r>
-      <w:r>
-        <w:t>J</w:t>
-      </w:r>
-      <w:r>
-        <w:t xml:space="preserve"> </w:t>
-      </w:r>
-      <w:r>
-        <w:br/>
-      </w:r>
-      <w:r>
-        <w:t>K</w:t>
-      </w:r>
-      <w:r>
-        <w:t xml:space="preserve"> </w:t>
-      </w:r>
-      <w:r>
-        <w:t>X</w:t>
-      </w:r>
-      <w:r>
-        <w:t xml:space="preserve"> </w:t>
-      </w:r>
-      <w:r>
-        <w:t>Z</w:t>
-      </w:r>
-      <w:r>
-        <w:t xml:space="preserve"> </w:t>
-      </w:r>
-      <w:r>
-        <w:t>W</w:t>
-      </w:r>
-      <w:r>
-        <w:t xml:space="preserve"> </w:t>
-      </w:r>
-      <w:r>
-        <w:t>I</w:t>
-      </w:r>
-      <w:r>
-        <w:t xml:space="preserve"> </w:t>
-      </w:r>
-      <w:r>
-        <w:t>C</w:t>
-      </w:r>
-      <w:r>
-        <w:t xml:space="preserve"> </w:t>
-      </w:r>
-      <w:r>
-        <w:t>Y</w:t>
-      </w:r>
-      <w:r>
-        <w:t xml:space="preserve"> </w:t>
-      </w:r>
-      <w:r>
-        <w:t>F</w:t>
-      </w:r>
-      <w:r>
-        <w:t xml:space="preserve"> </w:t>
-      </w:r>
-      <w:r>
-        <w:t>H</w:t>
-      </w:r>
-      <w:r>
-        <w:t xml:space="preserve"> </w:t>
-      </w:r>
-      <w:r>
-        <w:t>R</w:t>
-      </w:r>
-      <w:r>
-        <w:t xml:space="preserve"> </w:t>
-      </w:r>
-      <w:r>
-        <w:t>K</w:t>
-      </w:r>
-      <w:r>
-        <w:t xml:space="preserve"> </w:t>
-      </w:r>
-      <w:r>
-        <w:t>Y</w:t>
-      </w:r>
-      <w:r>
-        <w:t xml:space="preserve"> </w:t>
-      </w:r>
-      <w:r>
-        <w:t>O</w:t>
-      </w:r>
-      <w:r>
-        <w:t xml:space="preserve"> </w:t>
-      </w:r>
-      <w:r>
-        <w:t>G</w:t>
-      </w:r>
-      <w:r>
-        <w:t xml:space="preserve"> </w:t>
-      </w:r>
-      <w:r>
-        <w:t>U</w:t>
-      </w:r>
-      <w:r>
-        <w:t xml:space="preserve"> </w:t>
-      </w:r>
-      <w:r>
-        <w:t>R</w:t>
-      </w:r>
-      <w:r>
-        <w:t xml:space="preserve"> </w:t>
-      </w:r>
-      <w:r>
-        <w:t>T</w:t>
-      </w:r>
-      <w:r>
-        <w:t xml:space="preserve"> </w:t>
-      </w:r>
-      <w:r>
-        <w:t>T</w:t>
-      </w:r>
-      <w:r>
-        <w:t xml:space="preserve"> </w:t>
-      </w:r>
-      <w:r>
-        <w:t>B</w:t>
-      </w:r>
-      <w:r>
-        <w:t xml:space="preserve"> </w:t>
-      </w:r>
-      <w:r>
-        <w:t>P</w:t>
-      </w:r>
-      <w:r>
-        <w:t xml:space="preserve"> </w:t>
-      </w:r>
-      <w:r>
-        <w:br/>
-      </w:r>
-      <w:r>
-        <w:t>E</w:t>
-      </w:r>
-      <w:r>
-        <w:t xml:space="preserve"> </w:t>
-      </w:r>
-      <w:r>
-        <w:t>X</w:t>
-      </w:r>
-      <w:r>
-        <w:t xml:space="preserve"> </w:t>
-      </w:r>
-      <w:r>
-        <w:t>L</w:t>
-      </w:r>
-      <w:r>
-        <w:t xml:space="preserve"> </w:t>
-      </w:r>
-      <w:r>
-        <w:t>T</w:t>
-      </w:r>
-      <w:r>
-        <w:t xml:space="preserve"> </w:t>
-      </w:r>
-      <w:r>
-        <w:t>U</w:t>
-      </w:r>
-      <w:r>
-        <w:t xml:space="preserve"> </w:t>
-      </w:r>
-      <w:r>
-        <w:t>U</w:t>
-      </w:r>
-      <w:r>
-        <w:t xml:space="preserve"> </w:t>
-      </w:r>
-      <w:r>
-        <w:t>Z</w:t>
-      </w:r>
-      <w:r>
-        <w:t xml:space="preserve"> </w:t>
-      </w:r>
-      <w:r>
-        <w:t>P</w:t>
-      </w:r>
-      <w:r>
-        <w:t xml:space="preserve"> </w:t>
-      </w:r>
-      <w:r>
-        <w:t>X</w:t>
-      </w:r>
-      <w:r>
-        <w:t xml:space="preserve"> </w:t>
-      </w:r>
-      <w:r>
-        <w:t>R</w:t>
-      </w:r>
-      <w:r>
-        <w:t xml:space="preserve"> </w:t>
-      </w:r>
-      <w:r>
-        <w:t>W</w:t>
-      </w:r>
-      <w:r>
-        <w:t xml:space="preserve"> </w:t>
-      </w:r>
-      <w:r>
-        <w:t>C</w:t>
-      </w:r>
-      <w:r>
-        <w:t xml:space="preserve"> </w:t>
-      </w:r>
-      <w:r>
-        <w:t>F</w:t>
-      </w:r>
-      <w:r>
-        <w:t xml:space="preserve"> </w:t>
-      </w:r>
-      <w:r>
-        <w:t>L</w:t>
-      </w:r>
-      <w:r>
-        <w:t xml:space="preserve"> </w:t>
-      </w:r>
-      <w:r>
-        <w:t>V</w:t>
-      </w:r>
-      <w:r>
-        <w:t xml:space="preserve"> </w:t>
-      </w:r>
-      <w:r>
-        <w:t>L</w:t>
-      </w:r>
-      <w:r>
-        <w:t xml:space="preserve"> </w:t>
-      </w:r>
-      <w:r>
-        <w:t>Q</w:t>
-      </w:r>
-      <w:r>
-        <w:t xml:space="preserve"> </w:t>
-      </w:r>
-      <w:r>
-        <w:t>C</w:t>
-      </w:r>
-      <w:r>
-        <w:t xml:space="preserve"> </w:t>
-      </w:r>
-      <w:r>
-        <w:t>S</w:t>
-      </w:r>
-      <w:r>
-        <w:t xml:space="preserve"> </w:t>
-      </w:r>
-      <w:r>
-        <w:t>J</w:t>
       </w:r>
       <w:r>
         <w:t xml:space="preserve"> </w:t>

</xml_diff>